<commit_message>
Resumen gerencial corregido, fecha de finalizacion para entregables en javascript corregida
</commit_message>
<xml_diff>
--- a/RESUMEN GERENCIAL.docx
+++ b/RESUMEN GERENCIAL.docx
@@ -48,23 +48,115 @@
       <w:pPr>
         <w:rPr>
           <w:rFonts w:cs="Arial"/>
-          <w:szCs w:val="24"/>
-          <w:lang w:val="es-GT"/>
-        </w:rPr>
-      </w:pPr>
-      <w:r>
-        <w:rPr>
-          <w:rFonts w:cs="Arial"/>
-          <w:szCs w:val="24"/>
-          <w:lang w:val="es-GT"/>
-        </w:rPr>
-        <w:t xml:space="preserve">La Escuela de Ciencias y Sistemas cuenta con un sistema que lleva el control de estudiantes de práctica final en modalidad de </w:t>
+          <w:lang w:val="es-GT"/>
+        </w:rPr>
+      </w:pPr>
+      <w:r>
+        <w:rPr>
+          <w:rFonts w:cs="Arial"/>
+          <w:lang w:val="es-GT"/>
+        </w:rPr>
+        <w:t xml:space="preserve">El control de prácticas finales de los estudiantes de ciencias y sistemas, de la universidad de San Carlos De Guatemala, previo a la creación del proyecto al que sea hace mención en este documento, era gestionado por la aplicación nombrada CAECYS, aplicación cuya funcionalidad era </w:t>
+      </w:r>
+      <w:r>
+        <w:rPr>
+          <w:rFonts w:cs="Arial"/>
+          <w:lang w:val="es-GT"/>
+        </w:rPr>
+        <w:t>principalmente</w:t>
+      </w:r>
+      <w:r>
+        <w:rPr>
+          <w:rFonts w:cs="Arial"/>
+          <w:lang w:val="es-GT"/>
+        </w:rPr>
+        <w:t xml:space="preserve"> brindar las herramientas para dar seguimiento a </w:t>
+      </w:r>
+      <w:r>
+        <w:rPr>
+          <w:rFonts w:cs="Arial"/>
+          <w:lang w:val="es-GT"/>
+        </w:rPr>
+        <w:t>prácticas</w:t>
+      </w:r>
+      <w:r>
+        <w:rPr>
+          <w:rFonts w:cs="Arial"/>
+          <w:lang w:val="es-GT"/>
+        </w:rPr>
+        <w:t xml:space="preserve"> por medio de </w:t>
       </w:r>
       <w:proofErr w:type="spellStart"/>
       <w:r>
         <w:rPr>
           <w:rFonts w:cs="Arial"/>
-          <w:szCs w:val="24"/>
+          <w:lang w:val="es-GT"/>
+        </w:rPr>
+        <w:t>auxiliaturas</w:t>
+      </w:r>
+      <w:proofErr w:type="spellEnd"/>
+      <w:r>
+        <w:rPr>
+          <w:rFonts w:cs="Arial"/>
+          <w:lang w:val="es-GT"/>
+        </w:rPr>
+        <w:t xml:space="preserve"> de cátedras</w:t>
+      </w:r>
+      <w:r>
+        <w:rPr>
+          <w:rFonts w:cs="Arial"/>
+          <w:lang w:val="es-GT"/>
+        </w:rPr>
+        <w:t xml:space="preserve">, el problema radica </w:t>
+      </w:r>
+      <w:proofErr w:type="spellStart"/>
+      <w:r>
+        <w:rPr>
+          <w:rFonts w:cs="Arial"/>
+          <w:lang w:val="es-GT"/>
+        </w:rPr>
+        <w:t>pricipalmente</w:t>
+      </w:r>
+      <w:proofErr w:type="spellEnd"/>
+      <w:r>
+        <w:rPr>
+          <w:rFonts w:cs="Arial"/>
+          <w:lang w:val="es-GT"/>
+        </w:rPr>
+        <w:t xml:space="preserve"> en que la estructura del programa</w:t>
+      </w:r>
+      <w:r>
+        <w:rPr>
+          <w:rFonts w:cs="Arial"/>
+          <w:lang w:val="es-GT"/>
+        </w:rPr>
+        <w:t xml:space="preserve"> DTT, que es el</w:t>
+      </w:r>
+      <w:r>
+        <w:rPr>
+          <w:rFonts w:cs="Arial"/>
+          <w:lang w:val="es-GT"/>
+        </w:rPr>
+        <w:t xml:space="preserve"> que gestiona los proyectos de practica final tiene una estructura bastante </w:t>
+      </w:r>
+      <w:r>
+        <w:rPr>
+          <w:rFonts w:cs="Arial"/>
+          <w:lang w:val="es-GT"/>
+        </w:rPr>
+        <w:t>más</w:t>
+      </w:r>
+      <w:r>
+        <w:rPr>
+          <w:rFonts w:cs="Arial"/>
+          <w:lang w:val="es-GT"/>
+        </w:rPr>
+        <w:t xml:space="preserve"> compleja y amplia que el de proyectos de </w:t>
+      </w:r>
+      <w:proofErr w:type="spellStart"/>
+      <w:r>
+        <w:rPr>
+          <w:rFonts w:cs="Arial"/>
           <w:lang w:val="es-GT"/>
         </w:rPr>
         <w:t>auxiliatura</w:t>
@@ -73,344 +165,132 @@
       <w:r>
         <w:rPr>
           <w:rFonts w:cs="Arial"/>
-          <w:szCs w:val="24"/>
-          <w:lang w:val="es-GT"/>
-        </w:rPr>
-        <w:t xml:space="preserve"> llamado CAECYS. Este sistema permite llevar el control de las distintas actividades que realiza un auxiliar. También se posee de otro sistema de </w:t>
-      </w:r>
-      <w:r>
-        <w:rPr>
-          <w:rFonts w:cs="Arial"/>
-          <w:i/>
-          <w:szCs w:val="24"/>
-          <w:lang w:val="es-GT"/>
-        </w:rPr>
-        <w:t>e-</w:t>
-      </w:r>
-      <w:proofErr w:type="spellStart"/>
-      <w:r>
-        <w:rPr>
-          <w:rFonts w:cs="Arial"/>
-          <w:i/>
-          <w:szCs w:val="24"/>
-          <w:lang w:val="es-GT"/>
-        </w:rPr>
-        <w:t>learning</w:t>
-      </w:r>
-      <w:proofErr w:type="spellEnd"/>
-      <w:r>
-        <w:rPr>
-          <w:rFonts w:cs="Arial"/>
-          <w:szCs w:val="24"/>
-          <w:lang w:val="es-GT"/>
-        </w:rPr>
-        <w:t xml:space="preserve">  llamado </w:t>
-      </w:r>
-      <w:proofErr w:type="spellStart"/>
-      <w:r>
-        <w:rPr>
-          <w:rFonts w:cs="Arial"/>
-          <w:szCs w:val="24"/>
-          <w:lang w:val="es-GT"/>
-        </w:rPr>
-        <w:t>Chamilo</w:t>
-      </w:r>
-      <w:proofErr w:type="spellEnd"/>
-      <w:r>
-        <w:rPr>
-          <w:rFonts w:cs="Arial"/>
-          <w:szCs w:val="24"/>
-          <w:lang w:val="es-GT"/>
-        </w:rPr>
-        <w:t xml:space="preserve">, el cual </w:t>
-      </w:r>
-      <w:r>
-        <w:rPr>
-          <w:rFonts w:cs="Arial"/>
-          <w:szCs w:val="24"/>
-          <w:lang w:val="es-GT"/>
-        </w:rPr>
-        <w:t>contiene</w:t>
-      </w:r>
-      <w:r>
-        <w:rPr>
-          <w:rFonts w:cs="Arial"/>
-          <w:szCs w:val="24"/>
-          <w:lang w:val="es-GT"/>
-        </w:rPr>
-        <w:t xml:space="preserve"> la información de los alumnos y catedráticos de la Escuela de Ciencias y Sistemas. </w:t>
+          <w:lang w:val="es-GT"/>
+        </w:rPr>
+        <w:t>.</w:t>
       </w:r>
     </w:p>
     <w:p>
       <w:pPr>
         <w:rPr>
           <w:rFonts w:cs="Arial"/>
-          <w:szCs w:val="24"/>
-          <w:lang w:val="es-GT"/>
-        </w:rPr>
-      </w:pPr>
-      <w:r>
-        <w:rPr>
-          <w:rFonts w:cs="Arial"/>
-          <w:szCs w:val="24"/>
-          <w:lang w:val="es-GT"/>
-        </w:rPr>
-        <w:t xml:space="preserve">Estos dos sistemas son la parte fundamental del control del proceso y progreso académico de los estudiantes de la Escuela de Ciencias y Sistemas. </w:t>
+          <w:lang w:val="es-GT"/>
+        </w:rPr>
+      </w:pPr>
+      <w:r>
+        <w:rPr>
+          <w:rFonts w:cs="Arial"/>
+          <w:lang w:val="es-GT"/>
+        </w:rPr>
+        <w:t xml:space="preserve">El problema principal de no tomar en cuenta los proyectos diferentes de </w:t>
+      </w:r>
+      <w:proofErr w:type="spellStart"/>
+      <w:r>
+        <w:rPr>
+          <w:rFonts w:cs="Arial"/>
+          <w:lang w:val="es-GT"/>
+        </w:rPr>
+        <w:t>auxiliatura</w:t>
+      </w:r>
+      <w:proofErr w:type="spellEnd"/>
+      <w:r>
+        <w:rPr>
+          <w:rFonts w:cs="Arial"/>
+          <w:lang w:val="es-GT"/>
+        </w:rPr>
+        <w:t xml:space="preserve"> es que el proceso de seguimiento para el programa DTT requiere que exista un proceso de entregas en papel, archivar y clasificar los mismos, además toda la información generada por este medio deja de ser medible y se desperdicia en gran manera el trabajo e información importante</w:t>
+      </w:r>
+      <w:r>
+        <w:rPr>
+          <w:rFonts w:cs="Arial"/>
+          <w:lang w:val="es-GT"/>
+        </w:rPr>
+        <w:t xml:space="preserve"> para toma de </w:t>
+      </w:r>
+      <w:proofErr w:type="spellStart"/>
+      <w:r>
+        <w:rPr>
+          <w:rFonts w:cs="Arial"/>
+          <w:lang w:val="es-GT"/>
+        </w:rPr>
+        <w:t>desiciones</w:t>
+      </w:r>
+      <w:proofErr w:type="spellEnd"/>
+      <w:r>
+        <w:rPr>
+          <w:rFonts w:cs="Arial"/>
+          <w:lang w:val="es-GT"/>
+        </w:rPr>
+        <w:t>.</w:t>
       </w:r>
     </w:p>
     <w:p>
       <w:pPr>
         <w:rPr>
           <w:rFonts w:cs="Arial"/>
-          <w:szCs w:val="24"/>
-          <w:lang w:val="es-GT"/>
-        </w:rPr>
-      </w:pPr>
+          <w:lang w:val="es-GT"/>
+        </w:rPr>
+      </w:pPr>
+      <w:r>
+        <w:rPr>
+          <w:rFonts w:cs="Arial"/>
+          <w:lang w:val="es-GT"/>
+        </w:rPr>
+        <w:t>CAECYS fue creado en una época en que el proyecto DTT aún</w:t>
+      </w:r>
+      <w:r>
+        <w:rPr>
+          <w:rFonts w:cs="Arial"/>
+          <w:lang w:val="es-GT"/>
+        </w:rPr>
+        <w:t xml:space="preserve"> contaba con cantidad suficiente de proyectos fuera del área de </w:t>
+      </w:r>
       <w:proofErr w:type="spellStart"/>
       <w:r>
         <w:rPr>
           <w:rFonts w:cs="Arial"/>
-          <w:szCs w:val="24"/>
-          <w:lang w:val="es-GT"/>
-        </w:rPr>
-        <w:t>Caecys</w:t>
+          <w:lang w:val="es-GT"/>
+        </w:rPr>
+        <w:t>auxiliaturas</w:t>
       </w:r>
       <w:proofErr w:type="spellEnd"/>
       <w:r>
         <w:rPr>
           <w:rFonts w:cs="Arial"/>
-          <w:szCs w:val="24"/>
-          <w:lang w:val="es-GT"/>
-        </w:rPr>
-        <w:t xml:space="preserve"> por su parte administra únicamente las </w:t>
-      </w:r>
-      <w:r>
-        <w:rPr>
-          <w:rFonts w:cs="Arial"/>
-          <w:szCs w:val="24"/>
-          <w:lang w:val="es-GT"/>
-        </w:rPr>
-        <w:t>prácticas</w:t>
-      </w:r>
-      <w:r>
-        <w:rPr>
-          <w:rFonts w:cs="Arial"/>
-          <w:szCs w:val="24"/>
-          <w:lang w:val="es-GT"/>
-        </w:rPr>
-        <w:t xml:space="preserve"> finales de estudiantes en modalidad de </w:t>
-      </w:r>
-      <w:proofErr w:type="spellStart"/>
-      <w:r>
-        <w:rPr>
-          <w:rFonts w:cs="Arial"/>
-          <w:szCs w:val="24"/>
-          <w:lang w:val="es-GT"/>
-        </w:rPr>
-        <w:t>auxiliatura</w:t>
-      </w:r>
-      <w:proofErr w:type="spellEnd"/>
-      <w:r>
-        <w:rPr>
-          <w:rFonts w:cs="Arial"/>
-          <w:szCs w:val="24"/>
-          <w:lang w:val="es-GT"/>
-        </w:rPr>
-        <w:t xml:space="preserve">, esto requiere que el control de los proyectos que no son del tipo de </w:t>
-      </w:r>
-      <w:proofErr w:type="spellStart"/>
-      <w:r>
-        <w:rPr>
-          <w:rFonts w:cs="Arial"/>
-          <w:szCs w:val="24"/>
-          <w:lang w:val="es-GT"/>
-        </w:rPr>
-        <w:t>auxiliatura</w:t>
-      </w:r>
-      <w:proofErr w:type="spellEnd"/>
-      <w:r>
-        <w:rPr>
-          <w:rFonts w:cs="Arial"/>
-          <w:szCs w:val="24"/>
-          <w:lang w:val="es-GT"/>
-        </w:rPr>
-        <w:t xml:space="preserve"> pero son proyectos finales </w:t>
-      </w:r>
-      <w:r>
-        <w:rPr>
-          <w:rFonts w:cs="Arial"/>
-          <w:szCs w:val="24"/>
-          <w:lang w:val="es-GT"/>
-        </w:rPr>
-        <w:t>requiera</w:t>
-      </w:r>
-      <w:r>
-        <w:rPr>
-          <w:rFonts w:cs="Arial"/>
-          <w:szCs w:val="24"/>
-          <w:lang w:val="es-GT"/>
-        </w:rPr>
-        <w:t xml:space="preserve"> un proceso de </w:t>
-      </w:r>
-      <w:r>
-        <w:rPr>
-          <w:rFonts w:cs="Arial"/>
-          <w:szCs w:val="24"/>
-          <w:lang w:val="es-GT"/>
-        </w:rPr>
-        <w:t>control manual, esta es la justificación principal del proceso de re ingeniería de</w:t>
-      </w:r>
-      <w:r>
-        <w:rPr>
-          <w:rFonts w:cs="Arial"/>
-          <w:szCs w:val="24"/>
-          <w:lang w:val="es-GT"/>
-        </w:rPr>
-        <w:t xml:space="preserve"> </w:t>
-      </w:r>
-      <w:proofErr w:type="spellStart"/>
-      <w:r>
-        <w:rPr>
-          <w:rFonts w:cs="Arial"/>
-          <w:szCs w:val="24"/>
-          <w:lang w:val="es-GT"/>
-        </w:rPr>
-        <w:t>Caecys</w:t>
-      </w:r>
-      <w:proofErr w:type="spellEnd"/>
-      <w:r>
-        <w:rPr>
-          <w:rFonts w:cs="Arial"/>
-          <w:szCs w:val="24"/>
-          <w:lang w:val="es-GT"/>
-        </w:rPr>
-        <w:t xml:space="preserve"> que </w:t>
-      </w:r>
-      <w:proofErr w:type="spellStart"/>
-      <w:r>
-        <w:rPr>
-          <w:rFonts w:cs="Arial"/>
-          <w:szCs w:val="24"/>
-          <w:lang w:val="es-GT"/>
-        </w:rPr>
-        <w:t>Cpfecys</w:t>
-      </w:r>
-      <w:proofErr w:type="spellEnd"/>
-      <w:r>
-        <w:rPr>
-          <w:rFonts w:cs="Arial"/>
-          <w:szCs w:val="24"/>
-          <w:lang w:val="es-GT"/>
-        </w:rPr>
-        <w:t xml:space="preserve"> representa.</w:t>
+          <w:lang w:val="es-GT"/>
+        </w:rPr>
+        <w:t xml:space="preserve"> como para ser considerados dentro de los requerimientos,  además, por ser CAECYS la primera versión para control del programa DTT, de muchas de las herramientas desarrolladas para CAECYS no habían sido probadas y adaptadas a los requerimientos reales del programa, como el proceso de calificación, que para CAECYS consiste únicamente en un proceso de aprobación o anulación de la práctica.</w:t>
       </w:r>
     </w:p>
     <w:p>
       <w:pPr>
-        <w:pStyle w:val="Sub1"/>
-      </w:pPr>
-      <w:r>
-        <w:t>Tecnología</w:t>
-      </w:r>
-      <w:r>
-        <w:t xml:space="preserve"> utilizada</w:t>
-      </w:r>
+        <w:rPr>
+          <w:rFonts w:cs="Arial"/>
+          <w:lang w:val="es-GT"/>
+        </w:rPr>
+      </w:pPr>
     </w:p>
     <w:p>
       <w:pPr>
-        <w:rPr>
-          <w:lang w:val="es-GT"/>
-        </w:rPr>
-      </w:pPr>
-      <w:r>
-        <w:rPr>
-          <w:lang w:val="es-GT"/>
-        </w:rPr>
-        <w:t xml:space="preserve">La tecnología utilizada en el proyecto es Open </w:t>
-      </w:r>
-      <w:proofErr w:type="spellStart"/>
-      <w:r>
-        <w:rPr>
-          <w:lang w:val="es-GT"/>
-        </w:rPr>
-        <w:t>Source</w:t>
-      </w:r>
-      <w:proofErr w:type="spellEnd"/>
-      <w:r>
-        <w:rPr>
-          <w:lang w:val="es-GT"/>
-        </w:rPr>
-        <w:t xml:space="preserve">, </w:t>
-      </w:r>
-      <w:r>
-        <w:rPr>
-          <w:lang w:val="es-GT"/>
-        </w:rPr>
-        <w:t xml:space="preserve">la plataforma para el desarrollo, el lenguaje de programación y las librerías de soporte, </w:t>
-      </w:r>
-      <w:r>
-        <w:rPr>
-          <w:lang w:val="es-GT"/>
-        </w:rPr>
-        <w:t xml:space="preserve"> el </w:t>
-      </w:r>
-      <w:proofErr w:type="spellStart"/>
-      <w:r>
-        <w:rPr>
-          <w:lang w:val="es-GT"/>
-        </w:rPr>
-        <w:t>framework</w:t>
-      </w:r>
-      <w:proofErr w:type="spellEnd"/>
-      <w:r>
-        <w:rPr>
-          <w:lang w:val="es-GT"/>
-        </w:rPr>
-        <w:t xml:space="preserve"> de desarrollo Web2py es un </w:t>
-      </w:r>
-      <w:proofErr w:type="spellStart"/>
-      <w:r>
-        <w:rPr>
-          <w:lang w:val="es-GT"/>
-        </w:rPr>
-        <w:t>framework</w:t>
-      </w:r>
-      <w:proofErr w:type="spellEnd"/>
-      <w:r>
-        <w:rPr>
-          <w:lang w:val="es-GT"/>
-        </w:rPr>
-        <w:t xml:space="preserve"> mantenido por una comunidad de más de 70 contribuidores </w:t>
-      </w:r>
-      <w:r>
-        <w:rPr>
-          <w:lang w:val="es-GT"/>
-        </w:rPr>
-        <w:t xml:space="preserve">y su código es abierto, </w:t>
-      </w:r>
-      <w:r>
-        <w:rPr>
-          <w:lang w:val="es-GT"/>
-        </w:rPr>
-        <w:t xml:space="preserve"> las aplicaciones construidas sobre web2py son altamente escalables</w:t>
-      </w:r>
-      <w:r>
-        <w:rPr>
-          <w:lang w:val="es-GT"/>
-        </w:rPr>
-        <w:t xml:space="preserve">, permite desarrollar, conectar y la intercomunicación entre aplicaciones, </w:t>
-      </w:r>
-      <w:r>
-        <w:rPr>
-          <w:lang w:val="es-GT"/>
-        </w:rPr>
-        <w:t>en un mismo entorno e inter acceso  a las base</w:t>
-      </w:r>
-      <w:r>
-        <w:rPr>
-          <w:lang w:val="es-GT"/>
-        </w:rPr>
-        <w:t>s de datos en el servidor.</w:t>
+        <w:pStyle w:val="Sub1"/>
+        <w:rPr>
+          <w:sz w:val="28"/>
+          <w:szCs w:val="28"/>
+        </w:rPr>
+      </w:pPr>
+      <w:r>
+        <w:rPr>
+          <w:sz w:val="28"/>
+          <w:szCs w:val="28"/>
+        </w:rPr>
+        <w:t>Estructura y objetivos de</w:t>
+      </w:r>
+      <w:r>
+        <w:rPr>
+          <w:sz w:val="28"/>
+          <w:szCs w:val="28"/>
+        </w:rPr>
+        <w:t xml:space="preserve"> CPFECYS</w:t>
       </w:r>
     </w:p>
     <w:p>
@@ -419,164 +299,251 @@
           <w:lang w:val="es-GT"/>
         </w:rPr>
       </w:pPr>
-      <w:r>
-        <w:rPr>
-          <w:lang w:val="es-GT"/>
-        </w:rPr>
-        <w:t>Para el funcionamiento del proyecto se eligió</w:t>
-      </w:r>
-      <w:r>
-        <w:rPr>
-          <w:lang w:val="es-GT"/>
-        </w:rPr>
-        <w:t xml:space="preserve"> e implement</w:t>
-      </w:r>
-      <w:r>
-        <w:rPr>
-          <w:lang w:val="es-GT"/>
-        </w:rPr>
-        <w:t>ó</w:t>
-      </w:r>
-      <w:r>
-        <w:rPr>
-          <w:lang w:val="es-GT"/>
-        </w:rPr>
-        <w:t xml:space="preserve"> Linux </w:t>
-      </w:r>
-      <w:proofErr w:type="spellStart"/>
-      <w:r>
-        <w:rPr>
-          <w:lang w:val="es-GT"/>
-        </w:rPr>
-        <w:t>Centos</w:t>
-      </w:r>
-      <w:proofErr w:type="spellEnd"/>
-      <w:r>
-        <w:rPr>
-          <w:lang w:val="es-GT"/>
-        </w:rPr>
-        <w:t xml:space="preserve"> 5.3 </w:t>
-      </w:r>
-      <w:r>
-        <w:rPr>
-          <w:lang w:val="es-GT"/>
-        </w:rPr>
-        <w:t xml:space="preserve">como plataforma, </w:t>
-      </w:r>
-      <w:r>
-        <w:rPr>
-          <w:lang w:val="es-GT"/>
-        </w:rPr>
-        <w:t>s</w:t>
-      </w:r>
-      <w:r>
-        <w:rPr>
-          <w:lang w:val="es-GT"/>
-        </w:rPr>
-        <w:t xml:space="preserve">obre el cual se configuro </w:t>
-      </w:r>
-      <w:proofErr w:type="spellStart"/>
-      <w:r>
-        <w:rPr>
-          <w:lang w:val="es-GT"/>
-        </w:rPr>
-        <w:t>Python</w:t>
-      </w:r>
-      <w:proofErr w:type="spellEnd"/>
-      <w:r>
-        <w:rPr>
-          <w:lang w:val="es-GT"/>
-        </w:rPr>
-        <w:t xml:space="preserve"> 1.6</w:t>
-      </w:r>
-      <w:r>
-        <w:rPr>
-          <w:lang w:val="es-GT"/>
-        </w:rPr>
-        <w:t xml:space="preserve"> y Web2py </w:t>
-      </w:r>
-      <w:r>
-        <w:rPr>
-          <w:lang w:val="es-GT"/>
-        </w:rPr>
-        <w:t xml:space="preserve">sobre el cual se </w:t>
-      </w:r>
-      <w:r>
-        <w:rPr>
-          <w:lang w:val="es-GT"/>
-        </w:rPr>
-        <w:t>desarrolló</w:t>
-      </w:r>
-      <w:r>
-        <w:rPr>
-          <w:lang w:val="es-GT"/>
-        </w:rPr>
-        <w:t xml:space="preserve"> e </w:t>
-      </w:r>
-      <w:r>
-        <w:rPr>
-          <w:lang w:val="es-GT"/>
-        </w:rPr>
-        <w:t>instaló</w:t>
-      </w:r>
-      <w:r>
-        <w:rPr>
-          <w:lang w:val="es-GT"/>
-        </w:rPr>
-        <w:t xml:space="preserve"> la </w:t>
-      </w:r>
-      <w:r>
-        <w:rPr>
-          <w:lang w:val="es-GT"/>
-        </w:rPr>
-        <w:t>aplicación</w:t>
-      </w:r>
-      <w:r>
-        <w:rPr>
-          <w:lang w:val="es-GT"/>
-        </w:rPr>
-        <w:t xml:space="preserve">, el manejador de base de datos utilizado fue </w:t>
-      </w:r>
-      <w:proofErr w:type="spellStart"/>
-      <w:proofErr w:type="gramStart"/>
-      <w:r>
-        <w:rPr>
-          <w:lang w:val="es-GT"/>
-        </w:rPr>
-        <w:t>MySql</w:t>
-      </w:r>
-      <w:proofErr w:type="spellEnd"/>
-      <w:r>
-        <w:rPr>
-          <w:lang w:val="es-GT"/>
-        </w:rPr>
-        <w:t xml:space="preserve"> ,</w:t>
-      </w:r>
-      <w:proofErr w:type="gramEnd"/>
-      <w:r>
-        <w:rPr>
-          <w:lang w:val="es-GT"/>
-        </w:rPr>
-        <w:t xml:space="preserve"> la base de datos es centralizada para la escuela de ciencias y sistemas, esto permite la escalabilidad de los servicios y la interconexión de los mismos.</w:t>
-      </w:r>
     </w:p>
     <w:p>
       <w:pPr>
-        <w:rPr>
-          <w:lang w:val="es-GT"/>
-        </w:rPr>
-      </w:pPr>
+        <w:pStyle w:val="Sub1"/>
+      </w:pPr>
+      <w:bookmarkStart w:id="1" w:name="_Toc391065672"/>
+      <w:r>
+        <w:t>OBJETIVOS</w:t>
+      </w:r>
+      <w:bookmarkEnd w:id="1"/>
     </w:p>
     <w:p>
       <w:pPr>
-        <w:pStyle w:val="Sub1"/>
-      </w:pPr>
-      <w:r>
-        <w:t>Diagrama de Roles</w:t>
+        <w:numPr>
+          <w:ilvl w:val="0"/>
+          <w:numId w:val="4"/>
+        </w:numPr>
+        <w:tabs>
+          <w:tab w:val="left" w:pos="567"/>
+        </w:tabs>
+        <w:spacing w:after="0" w:line="360" w:lineRule="auto"/>
+        <w:ind w:left="567" w:hanging="567"/>
+        <w:jc w:val="both"/>
+        <w:rPr>
+          <w:rFonts w:cs="Arial"/>
+          <w:szCs w:val="24"/>
+          <w:lang w:val="es-GT"/>
+        </w:rPr>
+      </w:pPr>
+      <w:r>
+        <w:rPr>
+          <w:rFonts w:cs="Arial"/>
+          <w:szCs w:val="24"/>
+          <w:lang w:val="es-GT"/>
+        </w:rPr>
+        <w:t>Facilitar el control de la información que se obtiene al realizar la práctica final en la Escuela de Ciencias y Sistemas.</w:t>
       </w:r>
     </w:p>
     <w:p>
       <w:pPr>
+        <w:numPr>
+          <w:ilvl w:val="0"/>
+          <w:numId w:val="4"/>
+        </w:numPr>
+        <w:tabs>
+          <w:tab w:val="left" w:pos="567"/>
+        </w:tabs>
+        <w:spacing w:after="0" w:line="360" w:lineRule="auto"/>
+        <w:ind w:left="567" w:hanging="567"/>
+        <w:jc w:val="both"/>
+        <w:rPr>
+          <w:rFonts w:cs="Arial"/>
+          <w:szCs w:val="24"/>
+          <w:lang w:val="es-GT"/>
+        </w:rPr>
+      </w:pPr>
+      <w:r>
+        <w:rPr>
+          <w:rFonts w:cs="Arial"/>
+          <w:szCs w:val="24"/>
+          <w:lang w:val="es-GT"/>
+        </w:rPr>
+        <w:t>Aumentar la amplitud de áreas en las cuales se automatiza el proceso de práctica final en la Escuela de Ciencias y Sistemas.</w:t>
+      </w:r>
+    </w:p>
+    <w:p>
+      <w:pPr>
+        <w:numPr>
+          <w:ilvl w:val="0"/>
+          <w:numId w:val="4"/>
+        </w:numPr>
+        <w:tabs>
+          <w:tab w:val="left" w:pos="567"/>
+        </w:tabs>
+        <w:spacing w:after="0" w:line="360" w:lineRule="auto"/>
+        <w:ind w:left="567" w:hanging="567"/>
+        <w:jc w:val="both"/>
+        <w:rPr>
+          <w:rFonts w:cs="Arial"/>
+          <w:szCs w:val="24"/>
+          <w:lang w:val="es-GT"/>
+        </w:rPr>
+      </w:pPr>
+      <w:r>
+        <w:rPr>
+          <w:rFonts w:cs="Arial"/>
+          <w:szCs w:val="24"/>
+          <w:lang w:val="es-GT"/>
+        </w:rPr>
+        <w:t>Permitir un flujo centralizado de información y datos referentes a la práctica final, dando la oportunidad de conocer el estado en cualquier momento de las actividades que forman parte de la práctica final dentro de la Escuela de Ciencias y Sistemas.</w:t>
+      </w:r>
+    </w:p>
+    <w:p>
+      <w:pPr>
+        <w:numPr>
+          <w:ilvl w:val="0"/>
+          <w:numId w:val="4"/>
+        </w:numPr>
+        <w:tabs>
+          <w:tab w:val="left" w:pos="567"/>
+        </w:tabs>
+        <w:spacing w:after="0" w:line="360" w:lineRule="auto"/>
+        <w:ind w:left="567" w:hanging="567"/>
+        <w:jc w:val="both"/>
+        <w:rPr>
+          <w:rFonts w:cs="Arial"/>
+          <w:szCs w:val="24"/>
+          <w:lang w:val="es-GT"/>
+        </w:rPr>
+      </w:pPr>
+      <w:r>
+        <w:rPr>
+          <w:rFonts w:cs="Arial"/>
+          <w:szCs w:val="24"/>
+          <w:lang w:val="es-GT"/>
+        </w:rPr>
+        <w:lastRenderedPageBreak/>
+        <w:t>Automatizar el proceso de entrega de informes por parte de los estudiantes de práctica final de la Escuela de Ciencias y Sistemas.</w:t>
+      </w:r>
+    </w:p>
+    <w:p>
+      <w:pPr>
+        <w:rPr>
+          <w:lang w:val="es-GT"/>
+        </w:rPr>
+      </w:pPr>
+    </w:p>
+    <w:p>
+      <w:pPr>
+        <w:pStyle w:val="Sub1"/>
+      </w:pPr>
+      <w:r>
+        <w:t>Solución y mejoras implementadas</w:t>
+      </w:r>
+    </w:p>
+    <w:p>
+      <w:pPr>
+        <w:rPr>
+          <w:rFonts w:cs="Arial"/>
+          <w:szCs w:val="24"/>
+          <w:lang w:val="es-GT"/>
+        </w:rPr>
+      </w:pPr>
+      <w:r>
+        <w:rPr>
+          <w:rFonts w:cs="Arial"/>
+          <w:szCs w:val="24"/>
+          <w:lang w:val="es-GT"/>
+        </w:rPr>
+        <w:t xml:space="preserve">La solución propuesta es CPFECYS, cuyo nombre significa Control de practica final de los estudiantes de ciencias y sistemas,  esta aplicación cuenta con mayor flexibilidad, permitiendo a el administrador inclusive hacer combinaciones de actividades que eran comúnmente utilizadas en proyectos varios dentro de las actividades de proyectos de </w:t>
+      </w:r>
+      <w:proofErr w:type="spellStart"/>
+      <w:r>
+        <w:rPr>
+          <w:rFonts w:cs="Arial"/>
+          <w:szCs w:val="24"/>
+          <w:lang w:val="es-GT"/>
+        </w:rPr>
+        <w:t>auxiliatura</w:t>
+      </w:r>
+      <w:proofErr w:type="spellEnd"/>
+      <w:r>
+        <w:rPr>
+          <w:rFonts w:cs="Arial"/>
+          <w:szCs w:val="24"/>
+          <w:lang w:val="es-GT"/>
+        </w:rPr>
+        <w:t xml:space="preserve"> y viceversa,.</w:t>
+      </w:r>
+    </w:p>
+    <w:p>
+      <w:pPr>
+        <w:rPr>
+          <w:rFonts w:cs="Arial"/>
+          <w:szCs w:val="24"/>
+          <w:lang w:val="es-GT"/>
+        </w:rPr>
+      </w:pPr>
+      <w:r>
+        <w:rPr>
+          <w:rFonts w:cs="Arial"/>
+          <w:szCs w:val="24"/>
+          <w:lang w:val="es-GT"/>
+        </w:rPr>
+        <w:t>Permite al practicante interactuar de mejor manera con el jefe de proyecto, por medio de retroalimentación relacionada con la calidad de sus informes, y provee al catedrático o jefe de proyecto incentivar al estudiante a mejorar su trabajo sin verse en la necesidad de reprobar por completo al practicante.</w:t>
+      </w:r>
+    </w:p>
+    <w:p>
+      <w:pPr>
+        <w:rPr>
+          <w:rFonts w:cs="Arial"/>
+          <w:szCs w:val="24"/>
+          <w:lang w:val="es-GT"/>
+        </w:rPr>
+      </w:pPr>
+      <w:r>
+        <w:rPr>
+          <w:rFonts w:cs="Arial"/>
+          <w:szCs w:val="24"/>
+          <w:lang w:val="es-GT"/>
+        </w:rPr>
+        <w:t>El uso de Web2py permite que la aplicación pueda ser integrada con otras aplicaciones y provee también la plataforma para que dichas aplicaciones puedan ser interconectadas, esto provee un plataforma para desarrollo e integración de aplicaciones hechas a la medida de las necesidades de la escuela de ciencias y sistemas de la facultad de ingeniería, e inclusive otras instituciones o entidades.</w:t>
+      </w:r>
+    </w:p>
+    <w:p>
+      <w:pPr>
+        <w:rPr>
+          <w:rFonts w:cs="Arial"/>
+          <w:szCs w:val="24"/>
+          <w:lang w:val="es-GT"/>
+        </w:rPr>
+      </w:pPr>
+      <w:r>
+        <w:rPr>
+          <w:rFonts w:cs="Arial"/>
+          <w:szCs w:val="24"/>
+          <w:lang w:val="es-GT"/>
+        </w:rPr>
+        <w:t>CPFECYS es también responsivo, adaptándose a diferentes tamaños de pantallas, permitiendo accesibilidad desde más ubicaciones todo el tiempo a los usuarios.</w:t>
+      </w:r>
+    </w:p>
+    <w:p>
+      <w:pPr>
+        <w:rPr>
+          <w:lang w:val="es-GT"/>
+        </w:rPr>
+      </w:pPr>
+    </w:p>
+    <w:p>
+      <w:pPr>
+        <w:pStyle w:val="Sub1"/>
+      </w:pPr>
+      <w:r>
+        <w:t>Diagrama de Roles</w:t>
+      </w:r>
+    </w:p>
+    <w:p>
+      <w:pPr>
+        <w:rPr>
+          <w:lang w:val="es-GT"/>
+        </w:rPr>
+      </w:pPr>
+    </w:p>
+    <w:p>
+      <w:pPr>
         <w:jc w:val="center"/>
         <w:rPr>
           <w:lang w:val="es-GT"/>
@@ -587,9 +554,9 @@
           <w:noProof/>
         </w:rPr>
         <w:drawing>
-          <wp:inline distT="0" distB="0" distL="0" distR="0" wp14:anchorId="68A28671" wp14:editId="3E0C960F">
-            <wp:extent cx="2823343" cy="1647825"/>
-            <wp:effectExtent l="38100" t="38100" r="34290" b="28575"/>
+          <wp:inline distT="0" distB="0" distL="0" distR="0" wp14:anchorId="43688330" wp14:editId="1B7DB2C3">
+            <wp:extent cx="4243174" cy="2476500"/>
+            <wp:effectExtent l="38100" t="38100" r="43180" b="38100"/>
             <wp:docPr id="19" name="Picture 19"/>
             <wp:cNvGraphicFramePr>
               <a:graphicFrameLocks xmlns:a="http://schemas.openxmlformats.org/drawingml/2006/main" noChangeAspect="1"/>
@@ -619,7 +586,7 @@
                   <pic:spPr bwMode="auto">
                     <a:xfrm>
                       <a:off x="0" y="0"/>
-                      <a:ext cx="2829552" cy="1651449"/>
+                      <a:ext cx="4258453" cy="2485417"/>
                     </a:xfrm>
                     <a:prstGeom prst="rect">
                       <a:avLst/>
@@ -642,6 +609,19 @@
     </w:p>
     <w:p>
       <w:pPr>
+        <w:rPr>
+          <w:lang w:val="es-GT"/>
+        </w:rPr>
+      </w:pPr>
+      <w:r>
+        <w:rPr>
+          <w:lang w:val="es-GT"/>
+        </w:rPr>
+        <w:br w:type="page"/>
+      </w:r>
+    </w:p>
+    <w:p>
+      <w:pPr>
         <w:pStyle w:val="Sub1"/>
       </w:pPr>
       <w:r>
@@ -665,13 +645,12 @@
           <w:lang w:val="es-GT"/>
         </w:rPr>
       </w:pPr>
-      <w:bookmarkStart w:id="1" w:name="_GoBack"/>
       <w:r>
         <w:rPr>
           <w:noProof/>
         </w:rPr>
         <w:drawing>
-          <wp:inline distT="0" distB="0" distL="0" distR="0" wp14:anchorId="2903DE55" wp14:editId="14751F46">
+          <wp:inline distT="0" distB="0" distL="0" distR="0" wp14:anchorId="403FB303" wp14:editId="66C36190">
             <wp:extent cx="3228975" cy="2424563"/>
             <wp:effectExtent l="38100" t="38100" r="28575" b="33020"/>
             <wp:docPr id="20" name="Picture 20" descr="C:\Users\Omar\Desktop\Dibujo sin título.png"/>
@@ -723,38 +702,13 @@
           </wp:inline>
         </w:drawing>
       </w:r>
-      <w:bookmarkEnd w:id="1"/>
     </w:p>
     <w:p>
       <w:pPr>
-        <w:rPr>
-          <w:rFonts w:cs="Arial"/>
-          <w:szCs w:val="24"/>
-          <w:lang w:val="es-GT"/>
-        </w:rPr>
-      </w:pPr>
-    </w:p>
-    <w:p>
-      <w:pPr>
-        <w:pStyle w:val="Sub1"/>
-      </w:pPr>
-      <w:bookmarkStart w:id="2" w:name="_Toc391065672"/>
-      <w:r>
-        <w:t>OBJETIVOS</w:t>
-      </w:r>
-      <w:bookmarkEnd w:id="2"/>
-    </w:p>
-    <w:p>
-      <w:pPr>
-        <w:numPr>
-          <w:ilvl w:val="0"/>
-          <w:numId w:val="4"/>
-        </w:numPr>
         <w:tabs>
           <w:tab w:val="left" w:pos="567"/>
         </w:tabs>
         <w:spacing w:after="0" w:line="360" w:lineRule="auto"/>
-        <w:ind w:left="567" w:hanging="567"/>
         <w:jc w:val="both"/>
         <w:rPr>
           <w:rFonts w:cs="Arial"/>
@@ -762,26 +716,175 @@
           <w:lang w:val="es-GT"/>
         </w:rPr>
       </w:pPr>
-      <w:r>
-        <w:rPr>
-          <w:rFonts w:cs="Arial"/>
-          <w:szCs w:val="24"/>
-          <w:lang w:val="es-GT"/>
-        </w:rPr>
-        <w:t>Facilitar el control de la información que se obtiene al realizar la práctica final en la Escuela de Ciencias y Sistemas.</w:t>
-      </w:r>
     </w:p>
     <w:p>
       <w:pPr>
-        <w:numPr>
-          <w:ilvl w:val="0"/>
-          <w:numId w:val="4"/>
-        </w:numPr>
+        <w:pStyle w:val="Sub1"/>
+      </w:pPr>
+      <w:r>
+        <w:t>T</w:t>
+      </w:r>
+      <w:r>
+        <w:t>ecnología</w:t>
+      </w:r>
+      <w:r>
+        <w:t xml:space="preserve"> utilizada</w:t>
+      </w:r>
+    </w:p>
+    <w:p>
+      <w:pPr>
+        <w:rPr>
+          <w:lang w:val="es-GT"/>
+        </w:rPr>
+      </w:pPr>
+      <w:r>
+        <w:rPr>
+          <w:lang w:val="es-GT"/>
+        </w:rPr>
+        <w:t xml:space="preserve">La tecnología utilizada en el proyecto es Open </w:t>
+      </w:r>
+      <w:proofErr w:type="spellStart"/>
+      <w:r>
+        <w:rPr>
+          <w:lang w:val="es-GT"/>
+        </w:rPr>
+        <w:t>Source</w:t>
+      </w:r>
+      <w:proofErr w:type="spellEnd"/>
+      <w:r>
+        <w:rPr>
+          <w:lang w:val="es-GT"/>
+        </w:rPr>
+        <w:t xml:space="preserve">, la plataforma para el desarrollo, el lenguaje de programación y las librerías de soporte,  el </w:t>
+      </w:r>
+      <w:proofErr w:type="spellStart"/>
+      <w:r>
+        <w:rPr>
+          <w:lang w:val="es-GT"/>
+        </w:rPr>
+        <w:t>framework</w:t>
+      </w:r>
+      <w:proofErr w:type="spellEnd"/>
+      <w:r>
+        <w:rPr>
+          <w:lang w:val="es-GT"/>
+        </w:rPr>
+        <w:t xml:space="preserve"> de desarrollo Web2py es un </w:t>
+      </w:r>
+      <w:proofErr w:type="spellStart"/>
+      <w:r>
+        <w:rPr>
+          <w:lang w:val="es-GT"/>
+        </w:rPr>
+        <w:t>framework</w:t>
+      </w:r>
+      <w:proofErr w:type="spellEnd"/>
+      <w:r>
+        <w:rPr>
+          <w:lang w:val="es-GT"/>
+        </w:rPr>
+        <w:t xml:space="preserve"> mantenido por una comunidad de más de 70 contribuidores y su código es abierto,  las aplicaciones construidas sobre web2py son altamente escalables, permite desarrollar, conectar y la intercomunicación entre aplicaciones, en un mismo entorno e inter acceso  a las bases de datos en el servidor.</w:t>
+      </w:r>
+    </w:p>
+    <w:p>
+      <w:pPr>
+        <w:rPr>
+          <w:lang w:val="es-GT"/>
+        </w:rPr>
+      </w:pPr>
+      <w:r>
+        <w:rPr>
+          <w:lang w:val="es-GT"/>
+        </w:rPr>
+        <w:t>Para el funcionamiento del proyecto se eligió</w:t>
+      </w:r>
+      <w:r>
+        <w:rPr>
+          <w:lang w:val="es-GT"/>
+        </w:rPr>
+        <w:t xml:space="preserve"> e implement</w:t>
+      </w:r>
+      <w:r>
+        <w:rPr>
+          <w:lang w:val="es-GT"/>
+        </w:rPr>
+        <w:t>ó</w:t>
+      </w:r>
+      <w:r>
+        <w:rPr>
+          <w:lang w:val="es-GT"/>
+        </w:rPr>
+        <w:t xml:space="preserve"> Linux </w:t>
+      </w:r>
+      <w:proofErr w:type="spellStart"/>
+      <w:r>
+        <w:rPr>
+          <w:lang w:val="es-GT"/>
+        </w:rPr>
+        <w:t>Centos</w:t>
+      </w:r>
+      <w:proofErr w:type="spellEnd"/>
+      <w:r>
+        <w:rPr>
+          <w:lang w:val="es-GT"/>
+        </w:rPr>
+        <w:t xml:space="preserve"> 5.3 </w:t>
+      </w:r>
+      <w:r>
+        <w:rPr>
+          <w:lang w:val="es-GT"/>
+        </w:rPr>
+        <w:t xml:space="preserve">como plataforma, </w:t>
+      </w:r>
+      <w:r>
+        <w:rPr>
+          <w:lang w:val="es-GT"/>
+        </w:rPr>
+        <w:t xml:space="preserve">sobre el cual se configuro </w:t>
+      </w:r>
+      <w:proofErr w:type="spellStart"/>
+      <w:r>
+        <w:rPr>
+          <w:lang w:val="es-GT"/>
+        </w:rPr>
+        <w:t>Python</w:t>
+      </w:r>
+      <w:proofErr w:type="spellEnd"/>
+      <w:r>
+        <w:rPr>
+          <w:lang w:val="es-GT"/>
+        </w:rPr>
+        <w:t xml:space="preserve"> 1.6 y Web2py sobre el cual se desarrolló e instaló la aplicación, el manejador de base de datos utilizado fue </w:t>
+      </w:r>
+      <w:proofErr w:type="spellStart"/>
+      <w:proofErr w:type="gramStart"/>
+      <w:r>
+        <w:rPr>
+          <w:lang w:val="es-GT"/>
+        </w:rPr>
+        <w:t>MySql</w:t>
+      </w:r>
+      <w:proofErr w:type="spellEnd"/>
+      <w:r>
+        <w:rPr>
+          <w:lang w:val="es-GT"/>
+        </w:rPr>
+        <w:t xml:space="preserve"> ,</w:t>
+      </w:r>
+      <w:proofErr w:type="gramEnd"/>
+      <w:r>
+        <w:rPr>
+          <w:lang w:val="es-GT"/>
+        </w:rPr>
+        <w:t xml:space="preserve"> la base de datos es centralizada para la escuela de ciencias y sistemas, esto permite la escalabilidad de los servicios y la interconexión de los mismos.</w:t>
+      </w:r>
+    </w:p>
+    <w:p>
+      <w:pPr>
         <w:tabs>
           <w:tab w:val="left" w:pos="567"/>
         </w:tabs>
         <w:spacing w:after="0" w:line="360" w:lineRule="auto"/>
-        <w:ind w:left="567" w:hanging="567"/>
         <w:jc w:val="both"/>
         <w:rPr>
           <w:rFonts w:cs="Arial"/>
@@ -789,92 +892,17 @@
           <w:lang w:val="es-GT"/>
         </w:rPr>
       </w:pPr>
-      <w:r>
-        <w:rPr>
-          <w:rFonts w:cs="Arial"/>
-          <w:szCs w:val="24"/>
-          <w:lang w:val="es-GT"/>
-        </w:rPr>
-        <w:t>Aumentar la amplitud de áreas en las cuales se automatiza el proceso de práctica final en la Escuela de Ciencias y Sistemas.</w:t>
-      </w:r>
     </w:p>
     <w:p>
       <w:pPr>
+        <w:pStyle w:val="Sub2"/>
         <w:numPr>
           <w:ilvl w:val="0"/>
-          <w:numId w:val="4"/>
+          <w:numId w:val="0"/>
         </w:numPr>
-        <w:tabs>
-          <w:tab w:val="left" w:pos="567"/>
-        </w:tabs>
-        <w:spacing w:after="0" w:line="360" w:lineRule="auto"/>
-        <w:ind w:left="567" w:hanging="567"/>
-        <w:jc w:val="both"/>
-        <w:rPr>
-          <w:rFonts w:cs="Arial"/>
-          <w:szCs w:val="24"/>
-          <w:lang w:val="es-GT"/>
-        </w:rPr>
-      </w:pPr>
-      <w:r>
-        <w:rPr>
-          <w:rFonts w:cs="Arial"/>
-          <w:szCs w:val="24"/>
-          <w:lang w:val="es-GT"/>
-        </w:rPr>
-        <w:t>Permitir un flujo centralizado de información y datos referentes a la práctica final, dando la oportunidad de conocer el estado en cualquier momento de las actividades que forman parte de la práctica final dentro de la Escuela de Ciencias y Sistemas.</w:t>
-      </w:r>
-    </w:p>
-    <w:p>
-      <w:pPr>
-        <w:numPr>
-          <w:ilvl w:val="0"/>
-          <w:numId w:val="4"/>
-        </w:numPr>
-        <w:tabs>
-          <w:tab w:val="left" w:pos="567"/>
-        </w:tabs>
-        <w:spacing w:after="0" w:line="360" w:lineRule="auto"/>
-        <w:ind w:left="567" w:hanging="567"/>
-        <w:jc w:val="both"/>
-        <w:rPr>
-          <w:rFonts w:cs="Arial"/>
-          <w:szCs w:val="24"/>
-          <w:lang w:val="es-GT"/>
-        </w:rPr>
-      </w:pPr>
-      <w:r>
-        <w:rPr>
-          <w:rFonts w:cs="Arial"/>
-          <w:szCs w:val="24"/>
-          <w:lang w:val="es-GT"/>
-        </w:rPr>
-        <w:t>Automatizar el proceso de entrega de informes por parte de los estudiantes de práctica final de la Escuela de Ciencias y Sistemas.</w:t>
-      </w:r>
-    </w:p>
-    <w:p>
-      <w:pPr>
-        <w:numPr>
-          <w:ilvl w:val="0"/>
-          <w:numId w:val="4"/>
-        </w:numPr>
-        <w:tabs>
-          <w:tab w:val="left" w:pos="567"/>
-        </w:tabs>
-        <w:spacing w:after="0" w:line="360" w:lineRule="auto"/>
-        <w:ind w:left="567" w:hanging="567"/>
-        <w:jc w:val="both"/>
-        <w:rPr>
-          <w:rFonts w:cs="Arial"/>
-          <w:szCs w:val="24"/>
-          <w:lang w:val="es-GT"/>
-        </w:rPr>
-      </w:pPr>
-    </w:p>
-    <w:p>
-      <w:pPr>
-        <w:pStyle w:val="Sub2"/>
-      </w:pPr>
+      </w:pPr>
+      <w:bookmarkStart w:id="2" w:name="_GoBack"/>
+      <w:bookmarkEnd w:id="2"/>
       <w:r>
         <w:t>Costos</w:t>
       </w:r>
@@ -895,28 +923,46 @@
     </w:p>
     <w:tbl>
       <w:tblPr>
-        <w:tblStyle w:val="TableGrid"/>
-        <w:tblW w:w="9648" w:type="dxa"/>
-        <w:tblLayout w:type="fixed"/>
+        <w:tblW w:w="9690" w:type="dxa"/>
+        <w:tblCellMar>
+          <w:top w:w="15" w:type="dxa"/>
+          <w:left w:w="15" w:type="dxa"/>
+          <w:bottom w:w="15" w:type="dxa"/>
+          <w:right w:w="15" w:type="dxa"/>
+        </w:tblCellMar>
         <w:tblLook w:val="04A0" w:firstRow="1" w:lastRow="0" w:firstColumn="1" w:lastColumn="0" w:noHBand="0" w:noVBand="1"/>
       </w:tblPr>
       <w:tblGrid>
-        <w:gridCol w:w="2538"/>
-        <w:gridCol w:w="1440"/>
-        <w:gridCol w:w="1876"/>
-        <w:gridCol w:w="1904"/>
+        <w:gridCol w:w="2580"/>
+        <w:gridCol w:w="1350"/>
+        <w:gridCol w:w="1959"/>
+        <w:gridCol w:w="1911"/>
         <w:gridCol w:w="1890"/>
       </w:tblGrid>
       <w:tr>
+        <w:trPr>
+          <w:trHeight w:val="20"/>
+        </w:trPr>
         <w:tc>
           <w:tcPr>
-            <w:tcW w:w="2538" w:type="dxa"/>
+            <w:tcW w:w="2580" w:type="dxa"/>
+            <w:tcBorders>
+              <w:top w:val="single" w:sz="6" w:space="0" w:color="000000"/>
+              <w:left w:val="single" w:sz="6" w:space="0" w:color="000000"/>
+              <w:bottom w:val="single" w:sz="6" w:space="0" w:color="000000"/>
+              <w:right w:val="single" w:sz="6" w:space="0" w:color="000000"/>
+            </w:tcBorders>
+            <w:tcMar>
+              <w:top w:w="150" w:type="dxa"/>
+              <w:left w:w="150" w:type="dxa"/>
+              <w:bottom w:w="150" w:type="dxa"/>
+              <w:right w:w="150" w:type="dxa"/>
+            </w:tcMar>
           </w:tcPr>
           <w:p>
             <w:pPr>
               <w:pStyle w:val="NoSpacing"/>
               <w:spacing w:line="240" w:lineRule="auto"/>
-              <w:ind w:left="0"/>
               <w:jc w:val="center"/>
               <w:rPr>
                 <w:b/>
@@ -936,13 +982,24 @@
         </w:tc>
         <w:tc>
           <w:tcPr>
-            <w:tcW w:w="1440" w:type="dxa"/>
+            <w:tcW w:w="1350" w:type="dxa"/>
+            <w:tcBorders>
+              <w:top w:val="single" w:sz="6" w:space="0" w:color="000000"/>
+              <w:left w:val="single" w:sz="6" w:space="0" w:color="000000"/>
+              <w:bottom w:val="single" w:sz="6" w:space="0" w:color="000000"/>
+              <w:right w:val="single" w:sz="6" w:space="0" w:color="000000"/>
+            </w:tcBorders>
+            <w:tcMar>
+              <w:top w:w="150" w:type="dxa"/>
+              <w:left w:w="150" w:type="dxa"/>
+              <w:bottom w:w="150" w:type="dxa"/>
+              <w:right w:w="150" w:type="dxa"/>
+            </w:tcMar>
           </w:tcPr>
           <w:p>
             <w:pPr>
               <w:pStyle w:val="NoSpacing"/>
               <w:spacing w:line="240" w:lineRule="auto"/>
-              <w:ind w:left="0"/>
               <w:jc w:val="center"/>
               <w:rPr>
                 <w:b/>
@@ -962,13 +1019,24 @@
         </w:tc>
         <w:tc>
           <w:tcPr>
-            <w:tcW w:w="1876" w:type="dxa"/>
+            <w:tcW w:w="1959" w:type="dxa"/>
+            <w:tcBorders>
+              <w:top w:val="single" w:sz="6" w:space="0" w:color="000000"/>
+              <w:left w:val="single" w:sz="6" w:space="0" w:color="000000"/>
+              <w:bottom w:val="single" w:sz="6" w:space="0" w:color="000000"/>
+              <w:right w:val="single" w:sz="6" w:space="0" w:color="000000"/>
+            </w:tcBorders>
+            <w:tcMar>
+              <w:top w:w="150" w:type="dxa"/>
+              <w:left w:w="150" w:type="dxa"/>
+              <w:bottom w:w="150" w:type="dxa"/>
+              <w:right w:w="150" w:type="dxa"/>
+            </w:tcMar>
           </w:tcPr>
           <w:p>
             <w:pPr>
               <w:pStyle w:val="NoSpacing"/>
               <w:spacing w:line="240" w:lineRule="auto"/>
-              <w:ind w:left="0"/>
               <w:jc w:val="center"/>
               <w:rPr>
                 <w:b/>
@@ -982,27 +1050,30 @@
                 <w:szCs w:val="24"/>
                 <w:lang w:val="es-ES"/>
               </w:rPr>
-              <w:t>Costo</w:t>
-            </w:r>
-            <w:r>
-              <w:rPr>
-                <w:b/>
-                <w:szCs w:val="24"/>
-                <w:lang w:val="es-ES"/>
-              </w:rPr>
-              <w:t xml:space="preserve"> (mes)</w:t>
+              <w:t>Costo (mes)</w:t>
             </w:r>
           </w:p>
         </w:tc>
         <w:tc>
           <w:tcPr>
-            <w:tcW w:w="1904" w:type="dxa"/>
+            <w:tcW w:w="1911" w:type="dxa"/>
+            <w:tcBorders>
+              <w:top w:val="single" w:sz="6" w:space="0" w:color="000000"/>
+              <w:left w:val="single" w:sz="6" w:space="0" w:color="000000"/>
+              <w:bottom w:val="single" w:sz="6" w:space="0" w:color="000000"/>
+              <w:right w:val="single" w:sz="6" w:space="0" w:color="000000"/>
+            </w:tcBorders>
+            <w:tcMar>
+              <w:top w:w="150" w:type="dxa"/>
+              <w:left w:w="150" w:type="dxa"/>
+              <w:bottom w:w="150" w:type="dxa"/>
+              <w:right w:w="150" w:type="dxa"/>
+            </w:tcMar>
           </w:tcPr>
           <w:p>
             <w:pPr>
               <w:pStyle w:val="NoSpacing"/>
               <w:spacing w:line="240" w:lineRule="auto"/>
-              <w:ind w:left="0"/>
               <w:jc w:val="center"/>
               <w:rPr>
                 <w:b/>
@@ -1016,35 +1087,30 @@
                 <w:szCs w:val="24"/>
                 <w:lang w:val="es-ES"/>
               </w:rPr>
-              <w:t xml:space="preserve"> </w:t>
-            </w:r>
-            <w:r>
-              <w:rPr>
-                <w:b/>
-                <w:szCs w:val="24"/>
-                <w:lang w:val="es-ES"/>
-              </w:rPr>
-              <w:t>Tiempo</w:t>
-            </w:r>
-            <w:r>
-              <w:rPr>
-                <w:b/>
-                <w:szCs w:val="24"/>
-                <w:lang w:val="es-ES"/>
-              </w:rPr>
-              <w:t xml:space="preserve"> (mes)</w:t>
+              <w:t>Tiempo (mes)</w:t>
             </w:r>
           </w:p>
         </w:tc>
         <w:tc>
           <w:tcPr>
             <w:tcW w:w="1890" w:type="dxa"/>
+            <w:tcBorders>
+              <w:top w:val="single" w:sz="6" w:space="0" w:color="000000"/>
+              <w:left w:val="single" w:sz="6" w:space="0" w:color="000000"/>
+              <w:bottom w:val="single" w:sz="6" w:space="0" w:color="000000"/>
+              <w:right w:val="single" w:sz="6" w:space="0" w:color="000000"/>
+            </w:tcBorders>
+            <w:tcMar>
+              <w:top w:w="150" w:type="dxa"/>
+              <w:left w:w="150" w:type="dxa"/>
+              <w:bottom w:w="150" w:type="dxa"/>
+              <w:right w:w="150" w:type="dxa"/>
+            </w:tcMar>
           </w:tcPr>
           <w:p>
             <w:pPr>
               <w:pStyle w:val="NoSpacing"/>
               <w:spacing w:line="240" w:lineRule="auto"/>
-              <w:ind w:left="0"/>
               <w:jc w:val="center"/>
               <w:rPr>
                 <w:b/>
@@ -1064,53 +1130,101 @@
         </w:tc>
       </w:tr>
       <w:tr>
+        <w:trPr>
+          <w:trHeight w:val="330"/>
+        </w:trPr>
         <w:tc>
           <w:tcPr>
-            <w:tcW w:w="2538" w:type="dxa"/>
+            <w:tcW w:w="2580" w:type="dxa"/>
+            <w:tcBorders>
+              <w:top w:val="single" w:sz="6" w:space="0" w:color="000000"/>
+              <w:left w:val="single" w:sz="6" w:space="0" w:color="000000"/>
+              <w:bottom w:val="single" w:sz="6" w:space="0" w:color="000000"/>
+              <w:right w:val="single" w:sz="6" w:space="0" w:color="000000"/>
+            </w:tcBorders>
+            <w:tcMar>
+              <w:top w:w="150" w:type="dxa"/>
+              <w:left w:w="150" w:type="dxa"/>
+              <w:bottom w:w="150" w:type="dxa"/>
+              <w:right w:w="150" w:type="dxa"/>
+            </w:tcMar>
+            <w:hideMark/>
           </w:tcPr>
           <w:p>
             <w:pPr>
-              <w:pStyle w:val="NoSpacing"/>
-              <w:ind w:left="0" w:firstLine="0"/>
-              <w:rPr>
-                <w:lang w:val="es-ES"/>
+              <w:spacing w:after="0" w:line="240" w:lineRule="auto"/>
+              <w:rPr>
+                <w:rFonts w:ascii="Times New Roman" w:eastAsia="Times New Roman" w:hAnsi="Times New Roman" w:cs="Times New Roman"/>
+                <w:sz w:val="24"/>
+                <w:szCs w:val="24"/>
               </w:rPr>
             </w:pPr>
             <w:r>
               <w:rPr>
+                <w:rFonts w:ascii="Times New Roman" w:eastAsia="Times New Roman" w:hAnsi="Times New Roman" w:cs="Times New Roman"/>
+                <w:sz w:val="24"/>
                 <w:szCs w:val="24"/>
-                <w:lang w:val="es-ES"/>
-              </w:rPr>
-              <w:t xml:space="preserve">Desarrollador </w:t>
+              </w:rPr>
+              <w:t> </w:t>
             </w:r>
             <w:proofErr w:type="spellStart"/>
             <w:r>
               <w:rPr>
-                <w:i/>
-                <w:szCs w:val="24"/>
-                <w:lang w:val="es-ES"/>
-              </w:rPr>
-              <w:t>Senior</w:t>
+                <w:rFonts w:ascii="Arial" w:eastAsia="Times New Roman" w:hAnsi="Arial" w:cs="Arial"/>
+                <w:b/>
+                <w:bCs/>
+                <w:color w:val="000000"/>
+                <w:sz w:val="20"/>
+                <w:szCs w:val="20"/>
+              </w:rPr>
+              <w:t>Desarrollador</w:t>
             </w:r>
             <w:proofErr w:type="spellEnd"/>
+            <w:r>
+              <w:rPr>
+                <w:rFonts w:ascii="Arial" w:eastAsia="Times New Roman" w:hAnsi="Arial" w:cs="Arial"/>
+                <w:b/>
+                <w:bCs/>
+                <w:color w:val="000000"/>
+                <w:sz w:val="20"/>
+                <w:szCs w:val="20"/>
+              </w:rPr>
+              <w:t xml:space="preserve"> Senior</w:t>
+            </w:r>
           </w:p>
         </w:tc>
         <w:tc>
           <w:tcPr>
-            <w:tcW w:w="1440" w:type="dxa"/>
+            <w:tcW w:w="1350" w:type="dxa"/>
+            <w:tcBorders>
+              <w:top w:val="single" w:sz="6" w:space="0" w:color="000000"/>
+              <w:left w:val="single" w:sz="6" w:space="0" w:color="000000"/>
+              <w:bottom w:val="single" w:sz="6" w:space="0" w:color="000000"/>
+              <w:right w:val="single" w:sz="6" w:space="0" w:color="000000"/>
+            </w:tcBorders>
+            <w:tcMar>
+              <w:top w:w="150" w:type="dxa"/>
+              <w:left w:w="150" w:type="dxa"/>
+              <w:bottom w:w="150" w:type="dxa"/>
+              <w:right w:w="150" w:type="dxa"/>
+            </w:tcMar>
+            <w:hideMark/>
           </w:tcPr>
           <w:p>
             <w:pPr>
-              <w:pStyle w:val="NoSpacing"/>
-              <w:ind w:left="0"/>
-              <w:jc w:val="right"/>
-              <w:rPr>
-                <w:lang w:val="es-ES"/>
+              <w:spacing w:after="0" w:line="240" w:lineRule="auto"/>
+              <w:rPr>
+                <w:rFonts w:ascii="Times New Roman" w:eastAsia="Times New Roman" w:hAnsi="Times New Roman" w:cs="Times New Roman"/>
+                <w:sz w:val="24"/>
+                <w:szCs w:val="24"/>
               </w:rPr>
             </w:pPr>
             <w:r>
               <w:rPr>
-                <w:lang w:val="es-ES"/>
+                <w:rFonts w:ascii="Arial" w:eastAsia="Times New Roman" w:hAnsi="Arial" w:cs="Arial"/>
+                <w:color w:val="000000"/>
+                <w:sz w:val="20"/>
+                <w:szCs w:val="20"/>
               </w:rPr>
               <w:t>2</w:t>
             </w:r>
@@ -1118,40 +1232,73 @@
         </w:tc>
         <w:tc>
           <w:tcPr>
-            <w:tcW w:w="1876" w:type="dxa"/>
+            <w:tcW w:w="1959" w:type="dxa"/>
+            <w:tcBorders>
+              <w:top w:val="single" w:sz="6" w:space="0" w:color="000000"/>
+              <w:left w:val="single" w:sz="6" w:space="0" w:color="000000"/>
+              <w:bottom w:val="single" w:sz="6" w:space="0" w:color="000000"/>
+              <w:right w:val="single" w:sz="6" w:space="0" w:color="000000"/>
+            </w:tcBorders>
+            <w:tcMar>
+              <w:top w:w="150" w:type="dxa"/>
+              <w:left w:w="150" w:type="dxa"/>
+              <w:bottom w:w="150" w:type="dxa"/>
+              <w:right w:w="150" w:type="dxa"/>
+            </w:tcMar>
+            <w:hideMark/>
           </w:tcPr>
           <w:p>
             <w:pPr>
-              <w:pStyle w:val="NoSpacing"/>
-              <w:ind w:left="0"/>
-              <w:jc w:val="right"/>
-              <w:rPr>
-                <w:lang w:val="es-ES"/>
+              <w:spacing w:after="0" w:line="240" w:lineRule="auto"/>
+              <w:rPr>
+                <w:rFonts w:ascii="Times New Roman" w:eastAsia="Times New Roman" w:hAnsi="Times New Roman" w:cs="Times New Roman"/>
+                <w:sz w:val="24"/>
+                <w:szCs w:val="24"/>
               </w:rPr>
             </w:pPr>
             <w:r>
               <w:rPr>
-                <w:lang w:val="es-ES"/>
-              </w:rPr>
-              <w:t>Q15,000</w:t>
+                <w:rFonts w:ascii="Arial" w:eastAsia="Times New Roman" w:hAnsi="Arial" w:cs="Arial"/>
+                <w:color w:val="000000"/>
+                <w:sz w:val="20"/>
+                <w:szCs w:val="20"/>
+              </w:rPr>
+              <w:t>Q18,000.00</w:t>
             </w:r>
           </w:p>
         </w:tc>
         <w:tc>
           <w:tcPr>
-            <w:tcW w:w="1904" w:type="dxa"/>
+            <w:tcW w:w="1911" w:type="dxa"/>
+            <w:tcBorders>
+              <w:top w:val="single" w:sz="6" w:space="0" w:color="000000"/>
+              <w:left w:val="single" w:sz="6" w:space="0" w:color="000000"/>
+              <w:bottom w:val="single" w:sz="6" w:space="0" w:color="000000"/>
+              <w:right w:val="single" w:sz="6" w:space="0" w:color="000000"/>
+            </w:tcBorders>
+            <w:tcMar>
+              <w:top w:w="150" w:type="dxa"/>
+              <w:left w:w="150" w:type="dxa"/>
+              <w:bottom w:w="150" w:type="dxa"/>
+              <w:right w:w="150" w:type="dxa"/>
+            </w:tcMar>
+            <w:hideMark/>
           </w:tcPr>
           <w:p>
             <w:pPr>
-              <w:pStyle w:val="NoSpacing"/>
-              <w:ind w:left="1256"/>
-              <w:rPr>
-                <w:lang w:val="es-ES"/>
+              <w:spacing w:after="0" w:line="240" w:lineRule="auto"/>
+              <w:rPr>
+                <w:rFonts w:ascii="Times New Roman" w:eastAsia="Times New Roman" w:hAnsi="Times New Roman" w:cs="Times New Roman"/>
+                <w:sz w:val="24"/>
+                <w:szCs w:val="24"/>
               </w:rPr>
             </w:pPr>
             <w:r>
               <w:rPr>
-                <w:lang w:val="es-ES"/>
+                <w:rFonts w:ascii="Arial" w:eastAsia="Times New Roman" w:hAnsi="Arial" w:cs="Arial"/>
+                <w:color w:val="000000"/>
+                <w:sz w:val="20"/>
+                <w:szCs w:val="20"/>
               </w:rPr>
               <w:t>11</w:t>
             </w:r>
@@ -1160,73 +1307,130 @@
         <w:tc>
           <w:tcPr>
             <w:tcW w:w="1890" w:type="dxa"/>
+            <w:tcBorders>
+              <w:top w:val="single" w:sz="6" w:space="0" w:color="000000"/>
+              <w:left w:val="single" w:sz="6" w:space="0" w:color="000000"/>
+              <w:bottom w:val="single" w:sz="6" w:space="0" w:color="000000"/>
+              <w:right w:val="single" w:sz="6" w:space="0" w:color="000000"/>
+            </w:tcBorders>
+            <w:tcMar>
+              <w:top w:w="150" w:type="dxa"/>
+              <w:left w:w="150" w:type="dxa"/>
+              <w:bottom w:w="150" w:type="dxa"/>
+              <w:right w:w="150" w:type="dxa"/>
+            </w:tcMar>
+            <w:hideMark/>
           </w:tcPr>
           <w:p>
             <w:pPr>
-              <w:pStyle w:val="NoSpacing"/>
-              <w:ind w:left="612" w:firstLine="0"/>
-              <w:jc w:val="right"/>
-              <w:rPr>
-                <w:lang w:val="es-ES"/>
+              <w:spacing w:after="0" w:line="240" w:lineRule="auto"/>
+              <w:rPr>
+                <w:rFonts w:ascii="Times New Roman" w:eastAsia="Times New Roman" w:hAnsi="Times New Roman" w:cs="Times New Roman"/>
+                <w:sz w:val="24"/>
+                <w:szCs w:val="24"/>
               </w:rPr>
             </w:pPr>
             <w:r>
               <w:rPr>
-                <w:lang w:val="es-ES"/>
-              </w:rPr>
-              <w:t>Q330,000</w:t>
+                <w:rFonts w:ascii="Arial" w:eastAsia="Times New Roman" w:hAnsi="Arial" w:cs="Arial"/>
+                <w:color w:val="000000"/>
+                <w:sz w:val="20"/>
+                <w:szCs w:val="20"/>
+              </w:rPr>
+              <w:t>Q396,000.00</w:t>
             </w:r>
           </w:p>
         </w:tc>
       </w:tr>
       <w:tr>
+        <w:trPr>
+          <w:trHeight w:val="105"/>
+        </w:trPr>
         <w:tc>
           <w:tcPr>
-            <w:tcW w:w="2538" w:type="dxa"/>
+            <w:tcW w:w="2580" w:type="dxa"/>
+            <w:tcBorders>
+              <w:top w:val="single" w:sz="6" w:space="0" w:color="000000"/>
+              <w:left w:val="single" w:sz="6" w:space="0" w:color="000000"/>
+              <w:bottom w:val="single" w:sz="6" w:space="0" w:color="000000"/>
+              <w:right w:val="single" w:sz="6" w:space="0" w:color="000000"/>
+            </w:tcBorders>
+            <w:tcMar>
+              <w:top w:w="150" w:type="dxa"/>
+              <w:left w:w="150" w:type="dxa"/>
+              <w:bottom w:w="150" w:type="dxa"/>
+              <w:right w:w="150" w:type="dxa"/>
+            </w:tcMar>
+            <w:hideMark/>
           </w:tcPr>
           <w:p>
             <w:pPr>
-              <w:pStyle w:val="NoSpacing"/>
-              <w:ind w:left="0" w:firstLine="0"/>
-              <w:rPr>
+              <w:spacing w:after="0" w:line="240" w:lineRule="auto"/>
+              <w:rPr>
+                <w:rFonts w:ascii="Times New Roman" w:eastAsia="Times New Roman" w:hAnsi="Times New Roman" w:cs="Times New Roman"/>
+                <w:sz w:val="24"/>
                 <w:szCs w:val="24"/>
-                <w:lang w:val="es-ES"/>
               </w:rPr>
             </w:pPr>
-            <w:r>
-              <w:rPr>
-                <w:szCs w:val="24"/>
-                <w:lang w:val="es-ES"/>
-              </w:rPr>
-              <w:t xml:space="preserve">Servidor </w:t>
-            </w:r>
             <w:proofErr w:type="spellStart"/>
             <w:r>
               <w:rPr>
-                <w:szCs w:val="24"/>
-                <w:lang w:val="es-ES"/>
-              </w:rPr>
-              <w:t>cloud</w:t>
+                <w:rFonts w:ascii="Arial" w:eastAsia="Times New Roman" w:hAnsi="Arial" w:cs="Arial"/>
+                <w:b/>
+                <w:bCs/>
+                <w:color w:val="000000"/>
+                <w:sz w:val="20"/>
+                <w:szCs w:val="20"/>
+              </w:rPr>
+              <w:lastRenderedPageBreak/>
+              <w:t>Servidor</w:t>
             </w:r>
             <w:proofErr w:type="spellEnd"/>
+            <w:r>
+              <w:rPr>
+                <w:rFonts w:ascii="Arial" w:eastAsia="Times New Roman" w:hAnsi="Arial" w:cs="Arial"/>
+                <w:b/>
+                <w:bCs/>
+                <w:color w:val="000000"/>
+                <w:sz w:val="20"/>
+                <w:szCs w:val="20"/>
+              </w:rPr>
+              <w:t xml:space="preserve"> Cloud</w:t>
+            </w:r>
           </w:p>
         </w:tc>
         <w:tc>
           <w:tcPr>
-            <w:tcW w:w="1440" w:type="dxa"/>
+            <w:tcW w:w="1350" w:type="dxa"/>
+            <w:tcBorders>
+              <w:top w:val="single" w:sz="6" w:space="0" w:color="000000"/>
+              <w:left w:val="single" w:sz="6" w:space="0" w:color="000000"/>
+              <w:bottom w:val="single" w:sz="6" w:space="0" w:color="000000"/>
+              <w:right w:val="single" w:sz="6" w:space="0" w:color="000000"/>
+            </w:tcBorders>
+            <w:tcMar>
+              <w:top w:w="150" w:type="dxa"/>
+              <w:left w:w="150" w:type="dxa"/>
+              <w:bottom w:w="150" w:type="dxa"/>
+              <w:right w:w="150" w:type="dxa"/>
+            </w:tcMar>
+            <w:hideMark/>
           </w:tcPr>
           <w:p>
             <w:pPr>
-              <w:pStyle w:val="NoSpacing"/>
-              <w:ind w:left="0"/>
-              <w:jc w:val="right"/>
-              <w:rPr>
-                <w:lang w:val="es-ES"/>
+              <w:spacing w:after="0" w:line="240" w:lineRule="auto"/>
+              <w:rPr>
+                <w:rFonts w:ascii="Times New Roman" w:eastAsia="Times New Roman" w:hAnsi="Times New Roman" w:cs="Times New Roman"/>
+                <w:sz w:val="24"/>
+                <w:szCs w:val="24"/>
               </w:rPr>
             </w:pPr>
             <w:r>
               <w:rPr>
-                <w:lang w:val="es-ES"/>
+                <w:rFonts w:ascii="Arial" w:eastAsia="Times New Roman" w:hAnsi="Arial" w:cs="Arial"/>
+                <w:color w:val="000000"/>
+                <w:sz w:val="20"/>
+                <w:szCs w:val="20"/>
               </w:rPr>
               <w:t>1</w:t>
             </w:r>
@@ -1234,39 +1438,73 @@
         </w:tc>
         <w:tc>
           <w:tcPr>
-            <w:tcW w:w="1876" w:type="dxa"/>
+            <w:tcW w:w="1959" w:type="dxa"/>
+            <w:tcBorders>
+              <w:top w:val="single" w:sz="6" w:space="0" w:color="000000"/>
+              <w:left w:val="single" w:sz="6" w:space="0" w:color="000000"/>
+              <w:bottom w:val="single" w:sz="6" w:space="0" w:color="000000"/>
+              <w:right w:val="single" w:sz="6" w:space="0" w:color="000000"/>
+            </w:tcBorders>
+            <w:tcMar>
+              <w:top w:w="150" w:type="dxa"/>
+              <w:left w:w="150" w:type="dxa"/>
+              <w:bottom w:w="150" w:type="dxa"/>
+              <w:right w:w="150" w:type="dxa"/>
+            </w:tcMar>
+            <w:hideMark/>
           </w:tcPr>
           <w:p>
             <w:pPr>
-              <w:pStyle w:val="NoSpacing"/>
-              <w:ind w:left="0"/>
-              <w:jc w:val="right"/>
-              <w:rPr>
-                <w:lang w:val="es-ES"/>
+              <w:spacing w:after="0" w:line="240" w:lineRule="auto"/>
+              <w:rPr>
+                <w:rFonts w:ascii="Times New Roman" w:eastAsia="Times New Roman" w:hAnsi="Times New Roman" w:cs="Times New Roman"/>
+                <w:sz w:val="24"/>
+                <w:szCs w:val="24"/>
               </w:rPr>
             </w:pPr>
             <w:r>
               <w:rPr>
-                <w:lang w:val="es-ES"/>
-              </w:rPr>
-              <w:t>Q80</w:t>
+                <w:rFonts w:ascii="Arial" w:eastAsia="Times New Roman" w:hAnsi="Arial" w:cs="Arial"/>
+                <w:color w:val="000000"/>
+                <w:sz w:val="20"/>
+                <w:szCs w:val="20"/>
+              </w:rPr>
+              <w:t>Q80.00</w:t>
             </w:r>
           </w:p>
         </w:tc>
         <w:tc>
           <w:tcPr>
-            <w:tcW w:w="1904" w:type="dxa"/>
+            <w:tcW w:w="1911" w:type="dxa"/>
+            <w:tcBorders>
+              <w:top w:val="single" w:sz="6" w:space="0" w:color="000000"/>
+              <w:left w:val="single" w:sz="6" w:space="0" w:color="000000"/>
+              <w:bottom w:val="single" w:sz="6" w:space="0" w:color="000000"/>
+              <w:right w:val="single" w:sz="6" w:space="0" w:color="000000"/>
+            </w:tcBorders>
+            <w:tcMar>
+              <w:top w:w="150" w:type="dxa"/>
+              <w:left w:w="150" w:type="dxa"/>
+              <w:bottom w:w="150" w:type="dxa"/>
+              <w:right w:w="150" w:type="dxa"/>
+            </w:tcMar>
+            <w:hideMark/>
           </w:tcPr>
           <w:p>
             <w:pPr>
-              <w:pStyle w:val="NoSpacing"/>
-              <w:rPr>
-                <w:lang w:val="es-ES"/>
+              <w:spacing w:after="0" w:line="240" w:lineRule="auto"/>
+              <w:rPr>
+                <w:rFonts w:ascii="Times New Roman" w:eastAsia="Times New Roman" w:hAnsi="Times New Roman" w:cs="Times New Roman"/>
+                <w:sz w:val="24"/>
+                <w:szCs w:val="24"/>
               </w:rPr>
             </w:pPr>
             <w:r>
               <w:rPr>
-                <w:lang w:val="es-ES"/>
+                <w:rFonts w:ascii="Arial" w:eastAsia="Times New Roman" w:hAnsi="Arial" w:cs="Arial"/>
+                <w:color w:val="000000"/>
+                <w:sz w:val="20"/>
+                <w:szCs w:val="20"/>
               </w:rPr>
               <w:t>11</w:t>
             </w:r>
@@ -1275,20 +1513,807 @@
         <w:tc>
           <w:tcPr>
             <w:tcW w:w="1890" w:type="dxa"/>
+            <w:tcBorders>
+              <w:top w:val="single" w:sz="6" w:space="0" w:color="000000"/>
+              <w:left w:val="single" w:sz="6" w:space="0" w:color="000000"/>
+              <w:bottom w:val="single" w:sz="6" w:space="0" w:color="000000"/>
+              <w:right w:val="single" w:sz="6" w:space="0" w:color="000000"/>
+            </w:tcBorders>
+            <w:tcMar>
+              <w:top w:w="150" w:type="dxa"/>
+              <w:left w:w="150" w:type="dxa"/>
+              <w:bottom w:w="150" w:type="dxa"/>
+              <w:right w:w="150" w:type="dxa"/>
+            </w:tcMar>
+            <w:hideMark/>
           </w:tcPr>
           <w:p>
             <w:pPr>
-              <w:pStyle w:val="NoSpacing"/>
-              <w:jc w:val="right"/>
-              <w:rPr>
-                <w:lang w:val="es-ES"/>
+              <w:spacing w:after="0" w:line="240" w:lineRule="auto"/>
+              <w:rPr>
+                <w:rFonts w:ascii="Times New Roman" w:eastAsia="Times New Roman" w:hAnsi="Times New Roman" w:cs="Times New Roman"/>
+                <w:sz w:val="24"/>
+                <w:szCs w:val="24"/>
               </w:rPr>
             </w:pPr>
             <w:r>
               <w:rPr>
-                <w:lang w:val="es-ES"/>
-              </w:rPr>
-              <w:t>Q880</w:t>
+                <w:rFonts w:ascii="Arial" w:eastAsia="Times New Roman" w:hAnsi="Arial" w:cs="Arial"/>
+                <w:color w:val="000000"/>
+                <w:sz w:val="20"/>
+                <w:szCs w:val="20"/>
+              </w:rPr>
+              <w:t>Q880.00</w:t>
+            </w:r>
+          </w:p>
+        </w:tc>
+      </w:tr>
+      <w:tr>
+        <w:trPr>
+          <w:trHeight w:val="20"/>
+        </w:trPr>
+        <w:tc>
+          <w:tcPr>
+            <w:tcW w:w="2580" w:type="dxa"/>
+            <w:tcBorders>
+              <w:top w:val="single" w:sz="6" w:space="0" w:color="000000"/>
+              <w:left w:val="single" w:sz="6" w:space="0" w:color="000000"/>
+              <w:bottom w:val="single" w:sz="6" w:space="0" w:color="000000"/>
+              <w:right w:val="single" w:sz="6" w:space="0" w:color="000000"/>
+            </w:tcBorders>
+            <w:tcMar>
+              <w:top w:w="150" w:type="dxa"/>
+              <w:left w:w="150" w:type="dxa"/>
+              <w:bottom w:w="150" w:type="dxa"/>
+              <w:right w:w="150" w:type="dxa"/>
+            </w:tcMar>
+            <w:hideMark/>
+          </w:tcPr>
+          <w:p>
+            <w:pPr>
+              <w:spacing w:after="0" w:line="240" w:lineRule="auto"/>
+              <w:rPr>
+                <w:rFonts w:ascii="Times New Roman" w:eastAsia="Times New Roman" w:hAnsi="Times New Roman" w:cs="Times New Roman"/>
+                <w:sz w:val="24"/>
+                <w:szCs w:val="24"/>
+              </w:rPr>
+            </w:pPr>
+            <w:r>
+              <w:rPr>
+                <w:rFonts w:ascii="Arial" w:eastAsia="Times New Roman" w:hAnsi="Arial" w:cs="Arial"/>
+                <w:b/>
+                <w:bCs/>
+                <w:color w:val="000000"/>
+                <w:sz w:val="20"/>
+                <w:szCs w:val="20"/>
+              </w:rPr>
+              <w:t>Luz</w:t>
+            </w:r>
+          </w:p>
+        </w:tc>
+        <w:tc>
+          <w:tcPr>
+            <w:tcW w:w="1350" w:type="dxa"/>
+            <w:tcBorders>
+              <w:top w:val="single" w:sz="6" w:space="0" w:color="000000"/>
+              <w:left w:val="single" w:sz="6" w:space="0" w:color="000000"/>
+              <w:bottom w:val="single" w:sz="6" w:space="0" w:color="000000"/>
+              <w:right w:val="single" w:sz="6" w:space="0" w:color="000000"/>
+            </w:tcBorders>
+            <w:tcMar>
+              <w:top w:w="150" w:type="dxa"/>
+              <w:left w:w="150" w:type="dxa"/>
+              <w:bottom w:w="150" w:type="dxa"/>
+              <w:right w:w="150" w:type="dxa"/>
+            </w:tcMar>
+            <w:hideMark/>
+          </w:tcPr>
+          <w:p>
+            <w:pPr>
+              <w:spacing w:after="0" w:line="240" w:lineRule="auto"/>
+              <w:rPr>
+                <w:rFonts w:ascii="Times New Roman" w:eastAsia="Times New Roman" w:hAnsi="Times New Roman" w:cs="Times New Roman"/>
+                <w:sz w:val="24"/>
+                <w:szCs w:val="24"/>
+              </w:rPr>
+            </w:pPr>
+            <w:r>
+              <w:rPr>
+                <w:rFonts w:ascii="Arial" w:eastAsia="Times New Roman" w:hAnsi="Arial" w:cs="Arial"/>
+                <w:color w:val="000000"/>
+                <w:sz w:val="20"/>
+                <w:szCs w:val="20"/>
+              </w:rPr>
+              <w:t>2</w:t>
+            </w:r>
+          </w:p>
+        </w:tc>
+        <w:tc>
+          <w:tcPr>
+            <w:tcW w:w="1959" w:type="dxa"/>
+            <w:tcBorders>
+              <w:top w:val="single" w:sz="6" w:space="0" w:color="000000"/>
+              <w:left w:val="single" w:sz="6" w:space="0" w:color="000000"/>
+              <w:bottom w:val="single" w:sz="6" w:space="0" w:color="000000"/>
+              <w:right w:val="single" w:sz="6" w:space="0" w:color="000000"/>
+            </w:tcBorders>
+            <w:tcMar>
+              <w:top w:w="150" w:type="dxa"/>
+              <w:left w:w="150" w:type="dxa"/>
+              <w:bottom w:w="150" w:type="dxa"/>
+              <w:right w:w="150" w:type="dxa"/>
+            </w:tcMar>
+            <w:hideMark/>
+          </w:tcPr>
+          <w:p>
+            <w:pPr>
+              <w:spacing w:after="0" w:line="240" w:lineRule="auto"/>
+              <w:rPr>
+                <w:rFonts w:ascii="Times New Roman" w:eastAsia="Times New Roman" w:hAnsi="Times New Roman" w:cs="Times New Roman"/>
+                <w:sz w:val="24"/>
+                <w:szCs w:val="24"/>
+              </w:rPr>
+            </w:pPr>
+            <w:r>
+              <w:rPr>
+                <w:rFonts w:ascii="Arial" w:eastAsia="Times New Roman" w:hAnsi="Arial" w:cs="Arial"/>
+                <w:color w:val="000000"/>
+                <w:sz w:val="20"/>
+                <w:szCs w:val="20"/>
+              </w:rPr>
+              <w:t>Q150.00</w:t>
+            </w:r>
+          </w:p>
+        </w:tc>
+        <w:tc>
+          <w:tcPr>
+            <w:tcW w:w="1911" w:type="dxa"/>
+            <w:tcBorders>
+              <w:top w:val="single" w:sz="6" w:space="0" w:color="000000"/>
+              <w:left w:val="single" w:sz="6" w:space="0" w:color="000000"/>
+              <w:bottom w:val="single" w:sz="6" w:space="0" w:color="000000"/>
+              <w:right w:val="single" w:sz="6" w:space="0" w:color="000000"/>
+            </w:tcBorders>
+            <w:tcMar>
+              <w:top w:w="150" w:type="dxa"/>
+              <w:left w:w="150" w:type="dxa"/>
+              <w:bottom w:w="150" w:type="dxa"/>
+              <w:right w:w="150" w:type="dxa"/>
+            </w:tcMar>
+            <w:hideMark/>
+          </w:tcPr>
+          <w:p>
+            <w:pPr>
+              <w:spacing w:after="0" w:line="240" w:lineRule="auto"/>
+              <w:rPr>
+                <w:rFonts w:ascii="Times New Roman" w:eastAsia="Times New Roman" w:hAnsi="Times New Roman" w:cs="Times New Roman"/>
+                <w:sz w:val="24"/>
+                <w:szCs w:val="24"/>
+              </w:rPr>
+            </w:pPr>
+            <w:r>
+              <w:rPr>
+                <w:rFonts w:ascii="Arial" w:eastAsia="Times New Roman" w:hAnsi="Arial" w:cs="Arial"/>
+                <w:color w:val="000000"/>
+                <w:sz w:val="20"/>
+                <w:szCs w:val="20"/>
+              </w:rPr>
+              <w:t>11</w:t>
+            </w:r>
+          </w:p>
+        </w:tc>
+        <w:tc>
+          <w:tcPr>
+            <w:tcW w:w="1890" w:type="dxa"/>
+            <w:tcBorders>
+              <w:top w:val="single" w:sz="6" w:space="0" w:color="000000"/>
+              <w:left w:val="single" w:sz="6" w:space="0" w:color="000000"/>
+              <w:bottom w:val="single" w:sz="6" w:space="0" w:color="000000"/>
+              <w:right w:val="single" w:sz="6" w:space="0" w:color="000000"/>
+            </w:tcBorders>
+            <w:tcMar>
+              <w:top w:w="150" w:type="dxa"/>
+              <w:left w:w="150" w:type="dxa"/>
+              <w:bottom w:w="150" w:type="dxa"/>
+              <w:right w:w="150" w:type="dxa"/>
+            </w:tcMar>
+            <w:hideMark/>
+          </w:tcPr>
+          <w:p>
+            <w:pPr>
+              <w:spacing w:after="0" w:line="240" w:lineRule="auto"/>
+              <w:rPr>
+                <w:rFonts w:ascii="Times New Roman" w:eastAsia="Times New Roman" w:hAnsi="Times New Roman" w:cs="Times New Roman"/>
+                <w:sz w:val="24"/>
+                <w:szCs w:val="24"/>
+              </w:rPr>
+            </w:pPr>
+            <w:r>
+              <w:rPr>
+                <w:rFonts w:ascii="Arial" w:eastAsia="Times New Roman" w:hAnsi="Arial" w:cs="Arial"/>
+                <w:color w:val="000000"/>
+                <w:sz w:val="20"/>
+                <w:szCs w:val="20"/>
+              </w:rPr>
+              <w:t>Q3,300.00</w:t>
+            </w:r>
+          </w:p>
+        </w:tc>
+      </w:tr>
+      <w:tr>
+        <w:trPr>
+          <w:trHeight w:val="20"/>
+        </w:trPr>
+        <w:tc>
+          <w:tcPr>
+            <w:tcW w:w="2580" w:type="dxa"/>
+            <w:tcBorders>
+              <w:top w:val="single" w:sz="6" w:space="0" w:color="000000"/>
+              <w:left w:val="single" w:sz="6" w:space="0" w:color="000000"/>
+              <w:bottom w:val="single" w:sz="6" w:space="0" w:color="000000"/>
+              <w:right w:val="single" w:sz="6" w:space="0" w:color="000000"/>
+            </w:tcBorders>
+            <w:tcMar>
+              <w:top w:w="150" w:type="dxa"/>
+              <w:left w:w="150" w:type="dxa"/>
+              <w:bottom w:w="150" w:type="dxa"/>
+              <w:right w:w="150" w:type="dxa"/>
+            </w:tcMar>
+            <w:hideMark/>
+          </w:tcPr>
+          <w:p>
+            <w:pPr>
+              <w:spacing w:after="0" w:line="240" w:lineRule="auto"/>
+              <w:rPr>
+                <w:rFonts w:ascii="Times New Roman" w:eastAsia="Times New Roman" w:hAnsi="Times New Roman" w:cs="Times New Roman"/>
+                <w:sz w:val="24"/>
+                <w:szCs w:val="24"/>
+              </w:rPr>
+            </w:pPr>
+            <w:proofErr w:type="spellStart"/>
+            <w:r>
+              <w:rPr>
+                <w:rFonts w:ascii="Arial" w:eastAsia="Times New Roman" w:hAnsi="Arial" w:cs="Arial"/>
+                <w:b/>
+                <w:bCs/>
+                <w:color w:val="000000"/>
+                <w:sz w:val="20"/>
+                <w:szCs w:val="20"/>
+              </w:rPr>
+              <w:t>Telefono</w:t>
+            </w:r>
+            <w:proofErr w:type="spellEnd"/>
+          </w:p>
+        </w:tc>
+        <w:tc>
+          <w:tcPr>
+            <w:tcW w:w="1350" w:type="dxa"/>
+            <w:tcBorders>
+              <w:top w:val="single" w:sz="6" w:space="0" w:color="000000"/>
+              <w:left w:val="single" w:sz="6" w:space="0" w:color="000000"/>
+              <w:bottom w:val="single" w:sz="6" w:space="0" w:color="000000"/>
+              <w:right w:val="single" w:sz="6" w:space="0" w:color="000000"/>
+            </w:tcBorders>
+            <w:tcMar>
+              <w:top w:w="150" w:type="dxa"/>
+              <w:left w:w="150" w:type="dxa"/>
+              <w:bottom w:w="150" w:type="dxa"/>
+              <w:right w:w="150" w:type="dxa"/>
+            </w:tcMar>
+            <w:hideMark/>
+          </w:tcPr>
+          <w:p>
+            <w:pPr>
+              <w:spacing w:after="0" w:line="240" w:lineRule="auto"/>
+              <w:rPr>
+                <w:rFonts w:ascii="Times New Roman" w:eastAsia="Times New Roman" w:hAnsi="Times New Roman" w:cs="Times New Roman"/>
+                <w:sz w:val="24"/>
+                <w:szCs w:val="24"/>
+              </w:rPr>
+            </w:pPr>
+            <w:r>
+              <w:rPr>
+                <w:rFonts w:ascii="Arial" w:eastAsia="Times New Roman" w:hAnsi="Arial" w:cs="Arial"/>
+                <w:color w:val="000000"/>
+                <w:sz w:val="20"/>
+                <w:szCs w:val="20"/>
+              </w:rPr>
+              <w:t>2</w:t>
+            </w:r>
+          </w:p>
+        </w:tc>
+        <w:tc>
+          <w:tcPr>
+            <w:tcW w:w="1959" w:type="dxa"/>
+            <w:tcBorders>
+              <w:top w:val="single" w:sz="6" w:space="0" w:color="000000"/>
+              <w:left w:val="single" w:sz="6" w:space="0" w:color="000000"/>
+              <w:bottom w:val="single" w:sz="6" w:space="0" w:color="000000"/>
+              <w:right w:val="single" w:sz="6" w:space="0" w:color="000000"/>
+            </w:tcBorders>
+            <w:tcMar>
+              <w:top w:w="150" w:type="dxa"/>
+              <w:left w:w="150" w:type="dxa"/>
+              <w:bottom w:w="150" w:type="dxa"/>
+              <w:right w:w="150" w:type="dxa"/>
+            </w:tcMar>
+            <w:hideMark/>
+          </w:tcPr>
+          <w:p>
+            <w:pPr>
+              <w:spacing w:after="0" w:line="240" w:lineRule="auto"/>
+              <w:rPr>
+                <w:rFonts w:ascii="Times New Roman" w:eastAsia="Times New Roman" w:hAnsi="Times New Roman" w:cs="Times New Roman"/>
+                <w:sz w:val="24"/>
+                <w:szCs w:val="24"/>
+              </w:rPr>
+            </w:pPr>
+            <w:r>
+              <w:rPr>
+                <w:rFonts w:ascii="Arial" w:eastAsia="Times New Roman" w:hAnsi="Arial" w:cs="Arial"/>
+                <w:color w:val="000000"/>
+                <w:sz w:val="20"/>
+                <w:szCs w:val="20"/>
+              </w:rPr>
+              <w:t>Q75.00</w:t>
+            </w:r>
+          </w:p>
+        </w:tc>
+        <w:tc>
+          <w:tcPr>
+            <w:tcW w:w="1911" w:type="dxa"/>
+            <w:tcBorders>
+              <w:top w:val="single" w:sz="6" w:space="0" w:color="000000"/>
+              <w:left w:val="single" w:sz="6" w:space="0" w:color="000000"/>
+              <w:bottom w:val="single" w:sz="6" w:space="0" w:color="000000"/>
+              <w:right w:val="single" w:sz="6" w:space="0" w:color="000000"/>
+            </w:tcBorders>
+            <w:tcMar>
+              <w:top w:w="150" w:type="dxa"/>
+              <w:left w:w="150" w:type="dxa"/>
+              <w:bottom w:w="150" w:type="dxa"/>
+              <w:right w:w="150" w:type="dxa"/>
+            </w:tcMar>
+            <w:hideMark/>
+          </w:tcPr>
+          <w:p>
+            <w:pPr>
+              <w:spacing w:after="0" w:line="240" w:lineRule="auto"/>
+              <w:rPr>
+                <w:rFonts w:ascii="Times New Roman" w:eastAsia="Times New Roman" w:hAnsi="Times New Roman" w:cs="Times New Roman"/>
+                <w:sz w:val="24"/>
+                <w:szCs w:val="24"/>
+              </w:rPr>
+            </w:pPr>
+            <w:r>
+              <w:rPr>
+                <w:rFonts w:ascii="Arial" w:eastAsia="Times New Roman" w:hAnsi="Arial" w:cs="Arial"/>
+                <w:color w:val="000000"/>
+                <w:sz w:val="20"/>
+                <w:szCs w:val="20"/>
+              </w:rPr>
+              <w:t>11</w:t>
+            </w:r>
+          </w:p>
+        </w:tc>
+        <w:tc>
+          <w:tcPr>
+            <w:tcW w:w="1890" w:type="dxa"/>
+            <w:tcBorders>
+              <w:top w:val="single" w:sz="6" w:space="0" w:color="000000"/>
+              <w:left w:val="single" w:sz="6" w:space="0" w:color="000000"/>
+              <w:bottom w:val="single" w:sz="6" w:space="0" w:color="000000"/>
+              <w:right w:val="single" w:sz="6" w:space="0" w:color="000000"/>
+            </w:tcBorders>
+            <w:tcMar>
+              <w:top w:w="150" w:type="dxa"/>
+              <w:left w:w="150" w:type="dxa"/>
+              <w:bottom w:w="150" w:type="dxa"/>
+              <w:right w:w="150" w:type="dxa"/>
+            </w:tcMar>
+            <w:hideMark/>
+          </w:tcPr>
+          <w:p>
+            <w:pPr>
+              <w:spacing w:after="0" w:line="240" w:lineRule="auto"/>
+              <w:rPr>
+                <w:rFonts w:ascii="Times New Roman" w:eastAsia="Times New Roman" w:hAnsi="Times New Roman" w:cs="Times New Roman"/>
+                <w:sz w:val="24"/>
+                <w:szCs w:val="24"/>
+              </w:rPr>
+            </w:pPr>
+            <w:r>
+              <w:rPr>
+                <w:rFonts w:ascii="Arial" w:eastAsia="Times New Roman" w:hAnsi="Arial" w:cs="Arial"/>
+                <w:color w:val="000000"/>
+                <w:sz w:val="20"/>
+                <w:szCs w:val="20"/>
+              </w:rPr>
+              <w:t>Q1,650.00</w:t>
+            </w:r>
+          </w:p>
+        </w:tc>
+      </w:tr>
+      <w:tr>
+        <w:trPr>
+          <w:trHeight w:val="20"/>
+        </w:trPr>
+        <w:tc>
+          <w:tcPr>
+            <w:tcW w:w="2580" w:type="dxa"/>
+            <w:tcBorders>
+              <w:top w:val="single" w:sz="6" w:space="0" w:color="000000"/>
+              <w:left w:val="single" w:sz="6" w:space="0" w:color="000000"/>
+              <w:bottom w:val="single" w:sz="6" w:space="0" w:color="000000"/>
+              <w:right w:val="single" w:sz="6" w:space="0" w:color="000000"/>
+            </w:tcBorders>
+            <w:tcMar>
+              <w:top w:w="150" w:type="dxa"/>
+              <w:left w:w="150" w:type="dxa"/>
+              <w:bottom w:w="150" w:type="dxa"/>
+              <w:right w:w="150" w:type="dxa"/>
+            </w:tcMar>
+            <w:hideMark/>
+          </w:tcPr>
+          <w:p>
+            <w:pPr>
+              <w:spacing w:after="0" w:line="240" w:lineRule="auto"/>
+              <w:rPr>
+                <w:rFonts w:ascii="Times New Roman" w:eastAsia="Times New Roman" w:hAnsi="Times New Roman" w:cs="Times New Roman"/>
+                <w:sz w:val="24"/>
+                <w:szCs w:val="24"/>
+              </w:rPr>
+            </w:pPr>
+            <w:r>
+              <w:rPr>
+                <w:rFonts w:ascii="Arial" w:eastAsia="Times New Roman" w:hAnsi="Arial" w:cs="Arial"/>
+                <w:b/>
+                <w:bCs/>
+                <w:color w:val="000000"/>
+                <w:sz w:val="20"/>
+                <w:szCs w:val="20"/>
+              </w:rPr>
+              <w:t>Internet</w:t>
+            </w:r>
+          </w:p>
+        </w:tc>
+        <w:tc>
+          <w:tcPr>
+            <w:tcW w:w="1350" w:type="dxa"/>
+            <w:tcBorders>
+              <w:top w:val="single" w:sz="6" w:space="0" w:color="000000"/>
+              <w:left w:val="single" w:sz="6" w:space="0" w:color="000000"/>
+              <w:bottom w:val="single" w:sz="6" w:space="0" w:color="000000"/>
+              <w:right w:val="single" w:sz="6" w:space="0" w:color="000000"/>
+            </w:tcBorders>
+            <w:tcMar>
+              <w:top w:w="150" w:type="dxa"/>
+              <w:left w:w="150" w:type="dxa"/>
+              <w:bottom w:w="150" w:type="dxa"/>
+              <w:right w:w="150" w:type="dxa"/>
+            </w:tcMar>
+            <w:hideMark/>
+          </w:tcPr>
+          <w:p>
+            <w:pPr>
+              <w:spacing w:after="0" w:line="240" w:lineRule="auto"/>
+              <w:rPr>
+                <w:rFonts w:ascii="Times New Roman" w:eastAsia="Times New Roman" w:hAnsi="Times New Roman" w:cs="Times New Roman"/>
+                <w:sz w:val="24"/>
+                <w:szCs w:val="24"/>
+              </w:rPr>
+            </w:pPr>
+            <w:r>
+              <w:rPr>
+                <w:rFonts w:ascii="Arial" w:eastAsia="Times New Roman" w:hAnsi="Arial" w:cs="Arial"/>
+                <w:color w:val="000000"/>
+                <w:sz w:val="20"/>
+                <w:szCs w:val="20"/>
+              </w:rPr>
+              <w:t>2</w:t>
+            </w:r>
+          </w:p>
+        </w:tc>
+        <w:tc>
+          <w:tcPr>
+            <w:tcW w:w="1959" w:type="dxa"/>
+            <w:tcBorders>
+              <w:top w:val="single" w:sz="6" w:space="0" w:color="000000"/>
+              <w:left w:val="single" w:sz="6" w:space="0" w:color="000000"/>
+              <w:bottom w:val="single" w:sz="6" w:space="0" w:color="000000"/>
+              <w:right w:val="single" w:sz="6" w:space="0" w:color="000000"/>
+            </w:tcBorders>
+            <w:tcMar>
+              <w:top w:w="150" w:type="dxa"/>
+              <w:left w:w="150" w:type="dxa"/>
+              <w:bottom w:w="150" w:type="dxa"/>
+              <w:right w:w="150" w:type="dxa"/>
+            </w:tcMar>
+            <w:hideMark/>
+          </w:tcPr>
+          <w:p>
+            <w:pPr>
+              <w:spacing w:after="0" w:line="240" w:lineRule="auto"/>
+              <w:rPr>
+                <w:rFonts w:ascii="Times New Roman" w:eastAsia="Times New Roman" w:hAnsi="Times New Roman" w:cs="Times New Roman"/>
+                <w:sz w:val="24"/>
+                <w:szCs w:val="24"/>
+              </w:rPr>
+            </w:pPr>
+            <w:r>
+              <w:rPr>
+                <w:rFonts w:ascii="Arial" w:eastAsia="Times New Roman" w:hAnsi="Arial" w:cs="Arial"/>
+                <w:color w:val="000000"/>
+                <w:sz w:val="20"/>
+                <w:szCs w:val="20"/>
+              </w:rPr>
+              <w:t>Q350</w:t>
+            </w:r>
+          </w:p>
+        </w:tc>
+        <w:tc>
+          <w:tcPr>
+            <w:tcW w:w="1911" w:type="dxa"/>
+            <w:tcBorders>
+              <w:top w:val="single" w:sz="6" w:space="0" w:color="000000"/>
+              <w:left w:val="single" w:sz="6" w:space="0" w:color="000000"/>
+              <w:bottom w:val="single" w:sz="6" w:space="0" w:color="000000"/>
+              <w:right w:val="single" w:sz="6" w:space="0" w:color="000000"/>
+            </w:tcBorders>
+            <w:tcMar>
+              <w:top w:w="150" w:type="dxa"/>
+              <w:left w:w="150" w:type="dxa"/>
+              <w:bottom w:w="150" w:type="dxa"/>
+              <w:right w:w="150" w:type="dxa"/>
+            </w:tcMar>
+            <w:hideMark/>
+          </w:tcPr>
+          <w:p>
+            <w:pPr>
+              <w:spacing w:after="0" w:line="240" w:lineRule="auto"/>
+              <w:rPr>
+                <w:rFonts w:ascii="Times New Roman" w:eastAsia="Times New Roman" w:hAnsi="Times New Roman" w:cs="Times New Roman"/>
+                <w:sz w:val="24"/>
+                <w:szCs w:val="24"/>
+              </w:rPr>
+            </w:pPr>
+            <w:r>
+              <w:rPr>
+                <w:rFonts w:ascii="Arial" w:eastAsia="Times New Roman" w:hAnsi="Arial" w:cs="Arial"/>
+                <w:color w:val="000000"/>
+                <w:sz w:val="20"/>
+                <w:szCs w:val="20"/>
+              </w:rPr>
+              <w:t>11</w:t>
+            </w:r>
+          </w:p>
+        </w:tc>
+        <w:tc>
+          <w:tcPr>
+            <w:tcW w:w="1890" w:type="dxa"/>
+            <w:tcBorders>
+              <w:top w:val="single" w:sz="6" w:space="0" w:color="000000"/>
+              <w:left w:val="single" w:sz="6" w:space="0" w:color="000000"/>
+              <w:bottom w:val="single" w:sz="6" w:space="0" w:color="000000"/>
+              <w:right w:val="single" w:sz="6" w:space="0" w:color="000000"/>
+            </w:tcBorders>
+            <w:tcMar>
+              <w:top w:w="150" w:type="dxa"/>
+              <w:left w:w="150" w:type="dxa"/>
+              <w:bottom w:w="150" w:type="dxa"/>
+              <w:right w:w="150" w:type="dxa"/>
+            </w:tcMar>
+            <w:hideMark/>
+          </w:tcPr>
+          <w:p>
+            <w:pPr>
+              <w:spacing w:after="0" w:line="240" w:lineRule="auto"/>
+              <w:rPr>
+                <w:rFonts w:ascii="Times New Roman" w:eastAsia="Times New Roman" w:hAnsi="Times New Roman" w:cs="Times New Roman"/>
+                <w:sz w:val="24"/>
+                <w:szCs w:val="24"/>
+              </w:rPr>
+            </w:pPr>
+            <w:r>
+              <w:rPr>
+                <w:rFonts w:ascii="Arial" w:eastAsia="Times New Roman" w:hAnsi="Arial" w:cs="Arial"/>
+                <w:color w:val="000000"/>
+                <w:sz w:val="20"/>
+                <w:szCs w:val="20"/>
+              </w:rPr>
+              <w:t>Q7700.00</w:t>
+            </w:r>
+          </w:p>
+        </w:tc>
+      </w:tr>
+      <w:tr>
+        <w:trPr>
+          <w:trHeight w:val="20"/>
+        </w:trPr>
+        <w:tc>
+          <w:tcPr>
+            <w:tcW w:w="2580" w:type="dxa"/>
+            <w:tcBorders>
+              <w:top w:val="single" w:sz="6" w:space="0" w:color="000000"/>
+              <w:left w:val="single" w:sz="6" w:space="0" w:color="000000"/>
+              <w:bottom w:val="single" w:sz="6" w:space="0" w:color="000000"/>
+              <w:right w:val="single" w:sz="6" w:space="0" w:color="000000"/>
+            </w:tcBorders>
+            <w:tcMar>
+              <w:top w:w="150" w:type="dxa"/>
+              <w:left w:w="150" w:type="dxa"/>
+              <w:bottom w:w="150" w:type="dxa"/>
+              <w:right w:w="150" w:type="dxa"/>
+            </w:tcMar>
+            <w:hideMark/>
+          </w:tcPr>
+          <w:p>
+            <w:pPr>
+              <w:spacing w:after="0" w:line="240" w:lineRule="auto"/>
+              <w:rPr>
+                <w:rFonts w:ascii="Times New Roman" w:eastAsia="Times New Roman" w:hAnsi="Times New Roman" w:cs="Times New Roman"/>
+                <w:sz w:val="24"/>
+                <w:szCs w:val="24"/>
+              </w:rPr>
+            </w:pPr>
+            <w:r>
+              <w:rPr>
+                <w:rFonts w:ascii="Arial" w:eastAsia="Times New Roman" w:hAnsi="Arial" w:cs="Arial"/>
+                <w:b/>
+                <w:bCs/>
+                <w:color w:val="000000"/>
+                <w:sz w:val="20"/>
+                <w:szCs w:val="20"/>
+              </w:rPr>
+              <w:t>Total</w:t>
+            </w:r>
+          </w:p>
+        </w:tc>
+        <w:tc>
+          <w:tcPr>
+            <w:tcW w:w="1350" w:type="dxa"/>
+            <w:tcBorders>
+              <w:top w:val="single" w:sz="6" w:space="0" w:color="000000"/>
+              <w:left w:val="single" w:sz="6" w:space="0" w:color="000000"/>
+              <w:bottom w:val="single" w:sz="6" w:space="0" w:color="000000"/>
+              <w:right w:val="single" w:sz="6" w:space="0" w:color="000000"/>
+            </w:tcBorders>
+            <w:tcMar>
+              <w:top w:w="150" w:type="dxa"/>
+              <w:left w:w="150" w:type="dxa"/>
+              <w:bottom w:w="150" w:type="dxa"/>
+              <w:right w:w="150" w:type="dxa"/>
+            </w:tcMar>
+            <w:hideMark/>
+          </w:tcPr>
+          <w:p>
+            <w:pPr>
+              <w:spacing w:after="0" w:line="240" w:lineRule="auto"/>
+              <w:rPr>
+                <w:rFonts w:ascii="Times New Roman" w:eastAsia="Times New Roman" w:hAnsi="Times New Roman" w:cs="Times New Roman"/>
+                <w:sz w:val="24"/>
+                <w:szCs w:val="24"/>
+              </w:rPr>
+            </w:pPr>
+            <w:r>
+              <w:rPr>
+                <w:rFonts w:ascii="Arial" w:eastAsia="Times New Roman" w:hAnsi="Arial" w:cs="Arial"/>
+                <w:color w:val="000000"/>
+                <w:sz w:val="20"/>
+                <w:szCs w:val="20"/>
+              </w:rPr>
+              <w:t>-</w:t>
+            </w:r>
+          </w:p>
+        </w:tc>
+        <w:tc>
+          <w:tcPr>
+            <w:tcW w:w="1959" w:type="dxa"/>
+            <w:tcBorders>
+              <w:top w:val="single" w:sz="6" w:space="0" w:color="000000"/>
+              <w:left w:val="single" w:sz="6" w:space="0" w:color="000000"/>
+              <w:bottom w:val="single" w:sz="6" w:space="0" w:color="000000"/>
+              <w:right w:val="single" w:sz="6" w:space="0" w:color="000000"/>
+            </w:tcBorders>
+            <w:tcMar>
+              <w:top w:w="150" w:type="dxa"/>
+              <w:left w:w="150" w:type="dxa"/>
+              <w:bottom w:w="150" w:type="dxa"/>
+              <w:right w:w="150" w:type="dxa"/>
+            </w:tcMar>
+            <w:hideMark/>
+          </w:tcPr>
+          <w:p>
+            <w:pPr>
+              <w:spacing w:after="0" w:line="240" w:lineRule="auto"/>
+              <w:rPr>
+                <w:rFonts w:ascii="Times New Roman" w:eastAsia="Times New Roman" w:hAnsi="Times New Roman" w:cs="Times New Roman"/>
+                <w:sz w:val="24"/>
+                <w:szCs w:val="24"/>
+              </w:rPr>
+            </w:pPr>
+            <w:r>
+              <w:rPr>
+                <w:rFonts w:ascii="Arial" w:eastAsia="Times New Roman" w:hAnsi="Arial" w:cs="Arial"/>
+                <w:color w:val="000000"/>
+                <w:sz w:val="20"/>
+                <w:szCs w:val="20"/>
+              </w:rPr>
+              <w:t>-</w:t>
+            </w:r>
+          </w:p>
+        </w:tc>
+        <w:tc>
+          <w:tcPr>
+            <w:tcW w:w="1911" w:type="dxa"/>
+            <w:tcBorders>
+              <w:top w:val="single" w:sz="6" w:space="0" w:color="000000"/>
+              <w:left w:val="single" w:sz="6" w:space="0" w:color="000000"/>
+              <w:bottom w:val="single" w:sz="6" w:space="0" w:color="000000"/>
+              <w:right w:val="single" w:sz="6" w:space="0" w:color="000000"/>
+            </w:tcBorders>
+            <w:tcMar>
+              <w:top w:w="150" w:type="dxa"/>
+              <w:left w:w="150" w:type="dxa"/>
+              <w:bottom w:w="150" w:type="dxa"/>
+              <w:right w:w="150" w:type="dxa"/>
+            </w:tcMar>
+            <w:hideMark/>
+          </w:tcPr>
+          <w:p>
+            <w:pPr>
+              <w:spacing w:after="0" w:line="240" w:lineRule="auto"/>
+              <w:rPr>
+                <w:rFonts w:ascii="Times New Roman" w:eastAsia="Times New Roman" w:hAnsi="Times New Roman" w:cs="Times New Roman"/>
+                <w:sz w:val="24"/>
+                <w:szCs w:val="24"/>
+              </w:rPr>
+            </w:pPr>
+            <w:r>
+              <w:rPr>
+                <w:rFonts w:ascii="Arial" w:eastAsia="Times New Roman" w:hAnsi="Arial" w:cs="Arial"/>
+                <w:color w:val="000000"/>
+                <w:sz w:val="20"/>
+                <w:szCs w:val="20"/>
+              </w:rPr>
+              <w:t>11</w:t>
+            </w:r>
+          </w:p>
+        </w:tc>
+        <w:tc>
+          <w:tcPr>
+            <w:tcW w:w="1890" w:type="dxa"/>
+            <w:tcBorders>
+              <w:top w:val="single" w:sz="6" w:space="0" w:color="000000"/>
+              <w:left w:val="single" w:sz="6" w:space="0" w:color="000000"/>
+              <w:bottom w:val="single" w:sz="6" w:space="0" w:color="000000"/>
+              <w:right w:val="single" w:sz="6" w:space="0" w:color="000000"/>
+            </w:tcBorders>
+            <w:tcMar>
+              <w:top w:w="150" w:type="dxa"/>
+              <w:left w:w="150" w:type="dxa"/>
+              <w:bottom w:w="150" w:type="dxa"/>
+              <w:right w:w="150" w:type="dxa"/>
+            </w:tcMar>
+            <w:hideMark/>
+          </w:tcPr>
+          <w:p>
+            <w:pPr>
+              <w:spacing w:after="0" w:line="240" w:lineRule="auto"/>
+              <w:rPr>
+                <w:rFonts w:ascii="Times New Roman" w:eastAsia="Times New Roman" w:hAnsi="Times New Roman" w:cs="Times New Roman"/>
+                <w:sz w:val="24"/>
+                <w:szCs w:val="24"/>
+              </w:rPr>
+            </w:pPr>
+            <w:r>
+              <w:rPr>
+                <w:rFonts w:ascii="Arial" w:eastAsia="Times New Roman" w:hAnsi="Arial" w:cs="Arial"/>
+                <w:color w:val="000000"/>
+                <w:sz w:val="20"/>
+                <w:szCs w:val="20"/>
+              </w:rPr>
+              <w:t>Q409,530.00</w:t>
             </w:r>
           </w:p>
         </w:tc>
@@ -2332,6 +3357,21 @@
       <w:szCs w:val="16"/>
     </w:rPr>
   </w:style>
+  <w:style w:type="paragraph" w:styleId="NormalWeb">
+    <w:name w:val="Normal (Web)"/>
+    <w:basedOn w:val="Normal"/>
+    <w:uiPriority w:val="99"/>
+    <w:unhideWhenUsed/>
+    <w:rsid w:val="00DA7A3E"/>
+    <w:pPr>
+      <w:spacing w:before="100" w:beforeAutospacing="1" w:after="100" w:afterAutospacing="1" w:line="240" w:lineRule="auto"/>
+    </w:pPr>
+    <w:rPr>
+      <w:rFonts w:ascii="Times New Roman" w:eastAsia="Times New Roman" w:hAnsi="Times New Roman" w:cs="Times New Roman"/>
+      <w:sz w:val="24"/>
+      <w:szCs w:val="24"/>
+    </w:rPr>
+  </w:style>
 </w:styles>
 </file>
 
@@ -2975,6 +4015,21 @@
       <w:rFonts w:ascii="Tahoma" w:hAnsi="Tahoma" w:cs="Tahoma"/>
       <w:sz w:val="16"/>
       <w:szCs w:val="16"/>
+    </w:rPr>
+  </w:style>
+  <w:style w:type="paragraph" w:styleId="NormalWeb">
+    <w:name w:val="Normal (Web)"/>
+    <w:basedOn w:val="Normal"/>
+    <w:uiPriority w:val="99"/>
+    <w:unhideWhenUsed/>
+    <w:rsid w:val="00DA7A3E"/>
+    <w:pPr>
+      <w:spacing w:before="100" w:beforeAutospacing="1" w:after="100" w:afterAutospacing="1" w:line="240" w:lineRule="auto"/>
+    </w:pPr>
+    <w:rPr>
+      <w:rFonts w:ascii="Times New Roman" w:eastAsia="Times New Roman" w:hAnsi="Times New Roman" w:cs="Times New Roman"/>
+      <w:sz w:val="24"/>
+      <w:szCs w:val="24"/>
     </w:rPr>
   </w:style>
 </w:styles>

</xml_diff>